<commit_message>
dev-1.x: Updated Name in UI
</commit_message>
<xml_diff>
--- a/blueprints/Trust Director API.docx
+++ b/blueprints/Trust Director API.docx
@@ -149,9 +149,11 @@
             <w:shd w:val="clear" w:color="auto" w:fill="E7E6E6" w:themeFill="background2"/>
           </w:tcPr>
           <w:p>
+            <w:proofErr w:type="spellStart"/>
             <w:r>
               <w:t>Image_name</w:t>
             </w:r>
+            <w:proofErr w:type="spellEnd"/>
           </w:p>
         </w:tc>
         <w:tc>
@@ -184,9 +186,11 @@
             <w:shd w:val="clear" w:color="auto" w:fill="E7E6E6" w:themeFill="background2"/>
           </w:tcPr>
           <w:p>
+            <w:proofErr w:type="spellStart"/>
             <w:r>
               <w:t>image_deployments</w:t>
             </w:r>
+            <w:proofErr w:type="spellEnd"/>
           </w:p>
         </w:tc>
         <w:tc>
@@ -695,7 +699,51 @@
           <w:szCs w:val="18"/>
           <w:bdr w:val="none" w:sz="0" w:space="0" w:color="auto" w:frame="1"/>
         </w:rPr>
-        <w:t xml:space="preserve">  “image_deployments”:[”VM”]</w:t>
+        <w:t xml:space="preserve">  “</w:t>
+      </w:r>
+      <w:proofErr w:type="spellStart"/>
+      <w:r>
+        <w:rPr>
+          <w:rFonts w:ascii="Consolas" w:eastAsia="Times New Roman" w:hAnsi="Consolas" w:cs="Consolas"/>
+          <w:color w:val="393939"/>
+          <w:sz w:val="18"/>
+          <w:szCs w:val="18"/>
+          <w:bdr w:val="none" w:sz="0" w:space="0" w:color="auto" w:frame="1"/>
+        </w:rPr>
+        <w:t>image_deployments</w:t>
+      </w:r>
+      <w:proofErr w:type="spellEnd"/>
+      <w:r>
+        <w:rPr>
+          <w:rFonts w:ascii="Consolas" w:eastAsia="Times New Roman" w:hAnsi="Consolas" w:cs="Consolas"/>
+          <w:color w:val="393939"/>
+          <w:sz w:val="18"/>
+          <w:szCs w:val="18"/>
+          <w:bdr w:val="none" w:sz="0" w:space="0" w:color="auto" w:frame="1"/>
+        </w:rPr>
+        <w:t>”</w:t>
+      </w:r>
+      <w:proofErr w:type="gramStart"/>
+      <w:r>
+        <w:rPr>
+          <w:rFonts w:ascii="Consolas" w:eastAsia="Times New Roman" w:hAnsi="Consolas" w:cs="Consolas"/>
+          <w:color w:val="393939"/>
+          <w:sz w:val="18"/>
+          <w:szCs w:val="18"/>
+          <w:bdr w:val="none" w:sz="0" w:space="0" w:color="auto" w:frame="1"/>
+        </w:rPr>
+        <w:t>:[</w:t>
+      </w:r>
+      <w:proofErr w:type="gramEnd"/>
+      <w:r>
+        <w:rPr>
+          <w:rFonts w:ascii="Consolas" w:eastAsia="Times New Roman" w:hAnsi="Consolas" w:cs="Consolas"/>
+          <w:color w:val="393939"/>
+          <w:sz w:val="18"/>
+          <w:szCs w:val="18"/>
+          <w:bdr w:val="none" w:sz="0" w:space="0" w:color="auto" w:frame="1"/>
+        </w:rPr>
+        <w:t>”VM”]</w:t>
       </w:r>
     </w:p>
     <w:p>
@@ -755,7 +803,15 @@
         </w:numPr>
       </w:pPr>
       <w:r>
-        <w:t>POST /uploads/{image_id}/content</w:t>
+        <w:t>POST /uploads/{</w:t>
+      </w:r>
+      <w:proofErr w:type="spellStart"/>
+      <w:r>
+        <w:t>image_id</w:t>
+      </w:r>
+      <w:proofErr w:type="spellEnd"/>
+      <w:r>
+        <w:t>}/content</w:t>
       </w:r>
     </w:p>
     <w:p>
@@ -763,8 +819,13 @@
         <w:pStyle w:val="ListParagraph"/>
       </w:pPr>
       <w:r>
-        <w:t>Type: rpc</w:t>
-      </w:r>
+        <w:t xml:space="preserve">Type: </w:t>
+      </w:r>
+      <w:proofErr w:type="spellStart"/>
+      <w:r>
+        <w:t>rpc</w:t>
+      </w:r>
+      <w:proofErr w:type="spellEnd"/>
     </w:p>
     <w:p>
       <w:r>
@@ -798,9 +859,11 @@
                 <w:tab w:val="center" w:pos="1149"/>
               </w:tabs>
             </w:pPr>
+            <w:proofErr w:type="spellStart"/>
             <w:r>
               <w:t>Image_id</w:t>
             </w:r>
+            <w:proofErr w:type="spellEnd"/>
           </w:p>
         </w:tc>
         <w:tc>
@@ -1303,7 +1366,51 @@
           <w:szCs w:val="18"/>
           <w:bdr w:val="none" w:sz="0" w:space="0" w:color="auto" w:frame="1"/>
         </w:rPr>
-        <w:t xml:space="preserve">  “image_deployments”:[”VM”]</w:t>
+        <w:t xml:space="preserve">  “</w:t>
+      </w:r>
+      <w:proofErr w:type="spellStart"/>
+      <w:r>
+        <w:rPr>
+          <w:rFonts w:ascii="Consolas" w:eastAsia="Times New Roman" w:hAnsi="Consolas" w:cs="Consolas"/>
+          <w:color w:val="393939"/>
+          <w:sz w:val="18"/>
+          <w:szCs w:val="18"/>
+          <w:bdr w:val="none" w:sz="0" w:space="0" w:color="auto" w:frame="1"/>
+        </w:rPr>
+        <w:t>image_deployments</w:t>
+      </w:r>
+      <w:proofErr w:type="spellEnd"/>
+      <w:r>
+        <w:rPr>
+          <w:rFonts w:ascii="Consolas" w:eastAsia="Times New Roman" w:hAnsi="Consolas" w:cs="Consolas"/>
+          <w:color w:val="393939"/>
+          <w:sz w:val="18"/>
+          <w:szCs w:val="18"/>
+          <w:bdr w:val="none" w:sz="0" w:space="0" w:color="auto" w:frame="1"/>
+        </w:rPr>
+        <w:t>”</w:t>
+      </w:r>
+      <w:proofErr w:type="gramStart"/>
+      <w:r>
+        <w:rPr>
+          <w:rFonts w:ascii="Consolas" w:eastAsia="Times New Roman" w:hAnsi="Consolas" w:cs="Consolas"/>
+          <w:color w:val="393939"/>
+          <w:sz w:val="18"/>
+          <w:szCs w:val="18"/>
+          <w:bdr w:val="none" w:sz="0" w:space="0" w:color="auto" w:frame="1"/>
+        </w:rPr>
+        <w:t>:[</w:t>
+      </w:r>
+      <w:proofErr w:type="gramEnd"/>
+      <w:r>
+        <w:rPr>
+          <w:rFonts w:ascii="Consolas" w:eastAsia="Times New Roman" w:hAnsi="Consolas" w:cs="Consolas"/>
+          <w:color w:val="393939"/>
+          <w:sz w:val="18"/>
+          <w:szCs w:val="18"/>
+          <w:bdr w:val="none" w:sz="0" w:space="0" w:color="auto" w:frame="1"/>
+        </w:rPr>
+        <w:t>”VM”]</w:t>
       </w:r>
     </w:p>
     <w:p>
@@ -1350,7 +1457,29 @@
           <w:szCs w:val="18"/>
           <w:bdr w:val="none" w:sz="0" w:space="0" w:color="auto" w:frame="1"/>
         </w:rPr>
-        <w:t xml:space="preserve">  “date_created”: “20</w:t>
+        <w:t xml:space="preserve">  “</w:t>
+      </w:r>
+      <w:proofErr w:type="spellStart"/>
+      <w:r>
+        <w:rPr>
+          <w:rFonts w:ascii="Consolas" w:eastAsia="Times New Roman" w:hAnsi="Consolas" w:cs="Consolas"/>
+          <w:color w:val="393939"/>
+          <w:sz w:val="18"/>
+          <w:szCs w:val="18"/>
+          <w:bdr w:val="none" w:sz="0" w:space="0" w:color="auto" w:frame="1"/>
+        </w:rPr>
+        <w:t>date_created</w:t>
+      </w:r>
+      <w:proofErr w:type="spellEnd"/>
+      <w:r>
+        <w:rPr>
+          <w:rFonts w:ascii="Consolas" w:eastAsia="Times New Roman" w:hAnsi="Consolas" w:cs="Consolas"/>
+          <w:color w:val="393939"/>
+          <w:sz w:val="18"/>
+          <w:szCs w:val="18"/>
+          <w:bdr w:val="none" w:sz="0" w:space="0" w:color="auto" w:frame="1"/>
+        </w:rPr>
+        <w:t>”: “20</w:t>
       </w:r>
       <w:r>
         <w:rPr>
@@ -1437,7 +1566,29 @@
           <w:szCs w:val="18"/>
           <w:bdr w:val="none" w:sz="0" w:space="0" w:color="auto" w:frame="1"/>
         </w:rPr>
-        <w:t xml:space="preserve">  “content_length”: “</w:t>
+        <w:t xml:space="preserve">  “</w:t>
+      </w:r>
+      <w:proofErr w:type="spellStart"/>
+      <w:r>
+        <w:rPr>
+          <w:rFonts w:ascii="Consolas" w:eastAsia="Times New Roman" w:hAnsi="Consolas" w:cs="Consolas"/>
+          <w:color w:val="393939"/>
+          <w:sz w:val="18"/>
+          <w:szCs w:val="18"/>
+          <w:bdr w:val="none" w:sz="0" w:space="0" w:color="auto" w:frame="1"/>
+        </w:rPr>
+        <w:t>content_length</w:t>
+      </w:r>
+      <w:proofErr w:type="spellEnd"/>
+      <w:r>
+        <w:rPr>
+          <w:rFonts w:ascii="Consolas" w:eastAsia="Times New Roman" w:hAnsi="Consolas" w:cs="Consolas"/>
+          <w:color w:val="393939"/>
+          <w:sz w:val="18"/>
+          <w:szCs w:val="18"/>
+          <w:bdr w:val="none" w:sz="0" w:space="0" w:color="auto" w:frame="1"/>
+        </w:rPr>
+        <w:t>”: “</w:t>
       </w:r>
       <w:r>
         <w:rPr>
@@ -1662,9 +1813,11 @@
             <w:shd w:val="clear" w:color="auto" w:fill="E7E6E6" w:themeFill="background2"/>
           </w:tcPr>
           <w:p>
+            <w:proofErr w:type="spellStart"/>
             <w:r>
               <w:t>image_deployment</w:t>
             </w:r>
+            <w:proofErr w:type="spellEnd"/>
           </w:p>
         </w:tc>
         <w:tc>
@@ -2025,7 +2178,29 @@
           <w:szCs w:val="18"/>
           <w:bdr w:val="none" w:sz="0" w:space="0" w:color="auto" w:frame="1"/>
         </w:rPr>
-        <w:t>”, “image_deployments”:[”VM”]</w:t>
+        <w:t>”, “</w:t>
+      </w:r>
+      <w:proofErr w:type="spellStart"/>
+      <w:r>
+        <w:rPr>
+          <w:rFonts w:ascii="Consolas" w:eastAsia="Times New Roman" w:hAnsi="Consolas" w:cs="Consolas"/>
+          <w:color w:val="393939"/>
+          <w:sz w:val="18"/>
+          <w:szCs w:val="18"/>
+          <w:bdr w:val="none" w:sz="0" w:space="0" w:color="auto" w:frame="1"/>
+        </w:rPr>
+        <w:t>image_deployments</w:t>
+      </w:r>
+      <w:proofErr w:type="spellEnd"/>
+      <w:r>
+        <w:rPr>
+          <w:rFonts w:ascii="Consolas" w:eastAsia="Times New Roman" w:hAnsi="Consolas" w:cs="Consolas"/>
+          <w:color w:val="393939"/>
+          <w:sz w:val="18"/>
+          <w:szCs w:val="18"/>
+          <w:bdr w:val="none" w:sz="0" w:space="0" w:color="auto" w:frame="1"/>
+        </w:rPr>
+        <w:t>”:[”VM”]</w:t>
       </w:r>
       <w:r>
         <w:rPr>
@@ -2301,6 +2476,7 @@
         </w:rPr>
         <w:t>”</w:t>
       </w:r>
+      <w:proofErr w:type="spellStart"/>
       <w:r>
         <w:rPr>
           <w:rFonts w:ascii="Consolas" w:eastAsia="Times New Roman" w:hAnsi="Consolas" w:cs="Consolas"/>
@@ -2311,15 +2487,60 @@
         </w:rPr>
         <w:t>vhd</w:t>
       </w:r>
-      <w:r>
-        <w:rPr>
-          <w:rFonts w:ascii="Consolas" w:eastAsia="Times New Roman" w:hAnsi="Consolas" w:cs="Consolas"/>
-          <w:color w:val="393939"/>
-          <w:sz w:val="18"/>
-          <w:szCs w:val="18"/>
-          <w:bdr w:val="none" w:sz="0" w:space="0" w:color="auto" w:frame="1"/>
-        </w:rPr>
-        <w:t>”, “image_deployments”:[”VM”,“Bare_Metal”]</w:t>
+      <w:proofErr w:type="spellEnd"/>
+      <w:r>
+        <w:rPr>
+          <w:rFonts w:ascii="Consolas" w:eastAsia="Times New Roman" w:hAnsi="Consolas" w:cs="Consolas"/>
+          <w:color w:val="393939"/>
+          <w:sz w:val="18"/>
+          <w:szCs w:val="18"/>
+          <w:bdr w:val="none" w:sz="0" w:space="0" w:color="auto" w:frame="1"/>
+        </w:rPr>
+        <w:t>”, “</w:t>
+      </w:r>
+      <w:proofErr w:type="spellStart"/>
+      <w:r>
+        <w:rPr>
+          <w:rFonts w:ascii="Consolas" w:eastAsia="Times New Roman" w:hAnsi="Consolas" w:cs="Consolas"/>
+          <w:color w:val="393939"/>
+          <w:sz w:val="18"/>
+          <w:szCs w:val="18"/>
+          <w:bdr w:val="none" w:sz="0" w:space="0" w:color="auto" w:frame="1"/>
+        </w:rPr>
+        <w:t>image_deployments</w:t>
+      </w:r>
+      <w:proofErr w:type="spellEnd"/>
+      <w:r>
+        <w:rPr>
+          <w:rFonts w:ascii="Consolas" w:eastAsia="Times New Roman" w:hAnsi="Consolas" w:cs="Consolas"/>
+          <w:color w:val="393939"/>
+          <w:sz w:val="18"/>
+          <w:szCs w:val="18"/>
+          <w:bdr w:val="none" w:sz="0" w:space="0" w:color="auto" w:frame="1"/>
+        </w:rPr>
+        <w:t>”:[”VM”,“</w:t>
+      </w:r>
+      <w:proofErr w:type="spellStart"/>
+      <w:r>
+        <w:rPr>
+          <w:rFonts w:ascii="Consolas" w:eastAsia="Times New Roman" w:hAnsi="Consolas" w:cs="Consolas"/>
+          <w:color w:val="393939"/>
+          <w:sz w:val="18"/>
+          <w:szCs w:val="18"/>
+          <w:bdr w:val="none" w:sz="0" w:space="0" w:color="auto" w:frame="1"/>
+        </w:rPr>
+        <w:t>Bare_Metal</w:t>
+      </w:r>
+      <w:proofErr w:type="spellEnd"/>
+      <w:r>
+        <w:rPr>
+          <w:rFonts w:ascii="Consolas" w:eastAsia="Times New Roman" w:hAnsi="Consolas" w:cs="Consolas"/>
+          <w:color w:val="393939"/>
+          <w:sz w:val="18"/>
+          <w:szCs w:val="18"/>
+          <w:bdr w:val="none" w:sz="0" w:space="0" w:color="auto" w:frame="1"/>
+        </w:rPr>
+        <w:t>”]</w:t>
       </w:r>
       <w:r>
         <w:rPr>
@@ -2448,6 +2669,7 @@
         </w:rPr>
         <w:t>”</w:t>
       </w:r>
+      <w:proofErr w:type="gramStart"/>
       <w:r>
         <w:rPr>
           <w:rFonts w:ascii="Consolas" w:eastAsia="Times New Roman" w:hAnsi="Consolas" w:cs="Consolas"/>
@@ -2468,6 +2690,7 @@
         </w:rPr>
         <w:t>”</w:t>
       </w:r>
+      <w:proofErr w:type="gramEnd"/>
       <w:r>
         <w:rPr>
           <w:rFonts w:ascii="Consolas" w:eastAsia="Times New Roman" w:hAnsi="Consolas" w:cs="Consolas"/>
@@ -2601,6 +2824,7 @@
         </w:rPr>
         <w:t>”</w:t>
       </w:r>
+      <w:proofErr w:type="spellStart"/>
       <w:r>
         <w:rPr>
           <w:rFonts w:ascii="Consolas" w:eastAsia="Times New Roman" w:hAnsi="Consolas" w:cs="Consolas"/>
@@ -2611,15 +2835,38 @@
         </w:rPr>
         <w:t>ami</w:t>
       </w:r>
-      <w:r>
-        <w:rPr>
-          <w:rFonts w:ascii="Consolas" w:eastAsia="Times New Roman" w:hAnsi="Consolas" w:cs="Consolas"/>
-          <w:color w:val="393939"/>
-          <w:sz w:val="18"/>
-          <w:szCs w:val="18"/>
-          <w:bdr w:val="none" w:sz="0" w:space="0" w:color="auto" w:frame="1"/>
-        </w:rPr>
-        <w:t>”, “image_deployments”:[”VM”]</w:t>
+      <w:proofErr w:type="spellEnd"/>
+      <w:r>
+        <w:rPr>
+          <w:rFonts w:ascii="Consolas" w:eastAsia="Times New Roman" w:hAnsi="Consolas" w:cs="Consolas"/>
+          <w:color w:val="393939"/>
+          <w:sz w:val="18"/>
+          <w:szCs w:val="18"/>
+          <w:bdr w:val="none" w:sz="0" w:space="0" w:color="auto" w:frame="1"/>
+        </w:rPr>
+        <w:t>”, “</w:t>
+      </w:r>
+      <w:proofErr w:type="spellStart"/>
+      <w:r>
+        <w:rPr>
+          <w:rFonts w:ascii="Consolas" w:eastAsia="Times New Roman" w:hAnsi="Consolas" w:cs="Consolas"/>
+          <w:color w:val="393939"/>
+          <w:sz w:val="18"/>
+          <w:szCs w:val="18"/>
+          <w:bdr w:val="none" w:sz="0" w:space="0" w:color="auto" w:frame="1"/>
+        </w:rPr>
+        <w:t>image_deployments</w:t>
+      </w:r>
+      <w:proofErr w:type="spellEnd"/>
+      <w:r>
+        <w:rPr>
+          <w:rFonts w:ascii="Consolas" w:eastAsia="Times New Roman" w:hAnsi="Consolas" w:cs="Consolas"/>
+          <w:color w:val="393939"/>
+          <w:sz w:val="18"/>
+          <w:szCs w:val="18"/>
+          <w:bdr w:val="none" w:sz="0" w:space="0" w:color="auto" w:frame="1"/>
+        </w:rPr>
+        <w:t>”:[”VM”]</w:t>
       </w:r>
       <w:r>
         <w:rPr>
@@ -2794,7 +3041,29 @@
           <w:szCs w:val="18"/>
           <w:bdr w:val="none" w:sz="0" w:space="0" w:color="auto" w:frame="1"/>
         </w:rPr>
-        <w:t>“image_deployments”</w:t>
+        <w:t>“</w:t>
+      </w:r>
+      <w:proofErr w:type="spellStart"/>
+      <w:r>
+        <w:rPr>
+          <w:rFonts w:ascii="Consolas" w:eastAsia="Times New Roman" w:hAnsi="Consolas" w:cs="Consolas"/>
+          <w:color w:val="393939"/>
+          <w:sz w:val="18"/>
+          <w:szCs w:val="18"/>
+          <w:bdr w:val="none" w:sz="0" w:space="0" w:color="auto" w:frame="1"/>
+        </w:rPr>
+        <w:t>image_deployments</w:t>
+      </w:r>
+      <w:proofErr w:type="spellEnd"/>
+      <w:r>
+        <w:rPr>
+          <w:rFonts w:ascii="Consolas" w:eastAsia="Times New Roman" w:hAnsi="Consolas" w:cs="Consolas"/>
+          <w:color w:val="393939"/>
+          <w:sz w:val="18"/>
+          <w:szCs w:val="18"/>
+          <w:bdr w:val="none" w:sz="0" w:space="0" w:color="auto" w:frame="1"/>
+        </w:rPr>
+        <w:t>”</w:t>
       </w:r>
       <w:r>
         <w:rPr>
@@ -2938,7 +3207,29 @@
           <w:szCs w:val="18"/>
           <w:bdr w:val="none" w:sz="0" w:space="0" w:color="auto" w:frame="1"/>
         </w:rPr>
-        <w:t>{“name”: “Bare_Metal”}</w:t>
+        <w:t>{“name”: “</w:t>
+      </w:r>
+      <w:proofErr w:type="spellStart"/>
+      <w:r>
+        <w:rPr>
+          <w:rFonts w:ascii="Consolas" w:eastAsia="Times New Roman" w:hAnsi="Consolas" w:cs="Consolas"/>
+          <w:color w:val="393939"/>
+          <w:sz w:val="18"/>
+          <w:szCs w:val="18"/>
+          <w:bdr w:val="none" w:sz="0" w:space="0" w:color="auto" w:frame="1"/>
+        </w:rPr>
+        <w:t>Bare_Metal</w:t>
+      </w:r>
+      <w:proofErr w:type="spellEnd"/>
+      <w:r>
+        <w:rPr>
+          <w:rFonts w:ascii="Consolas" w:eastAsia="Times New Roman" w:hAnsi="Consolas" w:cs="Consolas"/>
+          <w:color w:val="393939"/>
+          <w:sz w:val="18"/>
+          <w:szCs w:val="18"/>
+          <w:bdr w:val="none" w:sz="0" w:space="0" w:color="auto" w:frame="1"/>
+        </w:rPr>
+        <w:t>”}</w:t>
       </w:r>
     </w:p>
     <w:p>
@@ -3179,7 +3470,29 @@
           <w:szCs w:val="18"/>
           <w:bdr w:val="none" w:sz="0" w:space="0" w:color="auto" w:frame="1"/>
         </w:rPr>
-        <w:t>“image_formats”</w:t>
+        <w:t>“</w:t>
+      </w:r>
+      <w:proofErr w:type="spellStart"/>
+      <w:r>
+        <w:rPr>
+          <w:rFonts w:ascii="Consolas" w:eastAsia="Times New Roman" w:hAnsi="Consolas" w:cs="Consolas"/>
+          <w:color w:val="393939"/>
+          <w:sz w:val="18"/>
+          <w:szCs w:val="18"/>
+          <w:bdr w:val="none" w:sz="0" w:space="0" w:color="auto" w:frame="1"/>
+        </w:rPr>
+        <w:t>image_formats</w:t>
+      </w:r>
+      <w:proofErr w:type="spellEnd"/>
+      <w:r>
+        <w:rPr>
+          <w:rFonts w:ascii="Consolas" w:eastAsia="Times New Roman" w:hAnsi="Consolas" w:cs="Consolas"/>
+          <w:color w:val="393939"/>
+          <w:sz w:val="18"/>
+          <w:szCs w:val="18"/>
+          <w:bdr w:val="none" w:sz="0" w:space="0" w:color="auto" w:frame="1"/>
+        </w:rPr>
+        <w:t>”</w:t>
       </w:r>
       <w:r>
         <w:rPr>
@@ -3360,7 +3673,29 @@
           <w:szCs w:val="18"/>
           <w:bdr w:val="none" w:sz="0" w:space="0" w:color="auto" w:frame="1"/>
         </w:rPr>
-        <w:t xml:space="preserve">    {“name”: “vhd”}</w:t>
+        <w:t xml:space="preserve">    {“name”: “</w:t>
+      </w:r>
+      <w:proofErr w:type="spellStart"/>
+      <w:r>
+        <w:rPr>
+          <w:rFonts w:ascii="Consolas" w:eastAsia="Times New Roman" w:hAnsi="Consolas" w:cs="Consolas"/>
+          <w:color w:val="393939"/>
+          <w:sz w:val="18"/>
+          <w:szCs w:val="18"/>
+          <w:bdr w:val="none" w:sz="0" w:space="0" w:color="auto" w:frame="1"/>
+        </w:rPr>
+        <w:t>vhd</w:t>
+      </w:r>
+      <w:proofErr w:type="spellEnd"/>
+      <w:r>
+        <w:rPr>
+          <w:rFonts w:ascii="Consolas" w:eastAsia="Times New Roman" w:hAnsi="Consolas" w:cs="Consolas"/>
+          <w:color w:val="393939"/>
+          <w:sz w:val="18"/>
+          <w:szCs w:val="18"/>
+          <w:bdr w:val="none" w:sz="0" w:space="0" w:color="auto" w:frame="1"/>
+        </w:rPr>
+        <w:t>”}</w:t>
       </w:r>
     </w:p>
     <w:p>
@@ -3495,6 +3830,7 @@
           <w:b/>
         </w:rPr>
       </w:pPr>
+      <w:proofErr w:type="gramStart"/>
       <w:r>
         <w:rPr>
           <w:b/>
@@ -3505,7 +3841,14 @@
         <w:rPr>
           <w:b/>
         </w:rPr>
-        <w:t>(optional)</w:t>
+        <w:t>(</w:t>
+      </w:r>
+      <w:proofErr w:type="gramEnd"/>
+      <w:r>
+        <w:rPr>
+          <w:b/>
+        </w:rPr>
+        <w:t>optional)</w:t>
       </w:r>
     </w:p>
     <w:tbl>
@@ -3589,12 +3932,14 @@
             <w:shd w:val="clear" w:color="auto" w:fill="E7E6E6" w:themeFill="background2"/>
           </w:tcPr>
           <w:p>
+            <w:proofErr w:type="spellStart"/>
             <w:r>
               <w:t>image_deployment</w:t>
             </w:r>
             <w:r>
               <w:t>s</w:t>
             </w:r>
+            <w:proofErr w:type="spellEnd"/>
           </w:p>
         </w:tc>
         <w:tc>
@@ -3817,6 +4162,7 @@
         </w:rPr>
         <w:t>{“name”: “</w:t>
       </w:r>
+      <w:proofErr w:type="spellStart"/>
       <w:r>
         <w:rPr>
           <w:rFonts w:ascii="Consolas" w:eastAsia="Times New Roman" w:hAnsi="Consolas" w:cs="Consolas"/>
@@ -3827,6 +4173,7 @@
         </w:rPr>
         <w:t>measureOnly</w:t>
       </w:r>
+      <w:proofErr w:type="spellEnd"/>
       <w:r>
         <w:rPr>
           <w:rFonts w:ascii="Consolas" w:eastAsia="Times New Roman" w:hAnsi="Consolas" w:cs="Consolas"/>
@@ -3845,7 +4192,29 @@
           <w:szCs w:val="18"/>
           <w:bdr w:val="none" w:sz="0" w:space="0" w:color="auto" w:frame="1"/>
         </w:rPr>
-        <w:t>, “image_deployments”: [“VM”, “BM”]</w:t>
+        <w:t>, “</w:t>
+      </w:r>
+      <w:proofErr w:type="spellStart"/>
+      <w:r>
+        <w:rPr>
+          <w:rFonts w:ascii="Consolas" w:eastAsia="Times New Roman" w:hAnsi="Consolas" w:cs="Consolas"/>
+          <w:color w:val="393939"/>
+          <w:sz w:val="18"/>
+          <w:szCs w:val="18"/>
+          <w:bdr w:val="none" w:sz="0" w:space="0" w:color="auto" w:frame="1"/>
+        </w:rPr>
+        <w:t>image_deployments</w:t>
+      </w:r>
+      <w:proofErr w:type="spellEnd"/>
+      <w:r>
+        <w:rPr>
+          <w:rFonts w:ascii="Consolas" w:eastAsia="Times New Roman" w:hAnsi="Consolas" w:cs="Consolas"/>
+          <w:color w:val="393939"/>
+          <w:sz w:val="18"/>
+          <w:szCs w:val="18"/>
+          <w:bdr w:val="none" w:sz="0" w:space="0" w:color="auto" w:frame="1"/>
+        </w:rPr>
+        <w:t>”: [“VM”, “BM”]</w:t>
       </w:r>
       <w:r>
         <w:rPr>
@@ -3922,37 +4291,61 @@
           <w:szCs w:val="18"/>
           <w:bdr w:val="none" w:sz="0" w:space="0" w:color="auto" w:frame="1"/>
         </w:rPr>
-        <w:t>{“name”: “measureAndEnforce”</w:t>
-      </w:r>
-      <w:r>
-        <w:rPr>
-          <w:rFonts w:ascii="Consolas" w:eastAsia="Times New Roman" w:hAnsi="Consolas" w:cs="Consolas"/>
-          <w:color w:val="393939"/>
-          <w:sz w:val="18"/>
-          <w:szCs w:val="18"/>
-          <w:bdr w:val="none" w:sz="0" w:space="0" w:color="auto" w:frame="1"/>
-        </w:rPr>
-        <w:t xml:space="preserve">, </w:t>
-      </w:r>
-      <w:r>
-        <w:rPr>
-          <w:rFonts w:ascii="Consolas" w:eastAsia="Times New Roman" w:hAnsi="Consolas" w:cs="Consolas"/>
-          <w:color w:val="393939"/>
-          <w:sz w:val="18"/>
-          <w:szCs w:val="18"/>
-          <w:bdr w:val="none" w:sz="0" w:space="0" w:color="auto" w:frame="1"/>
-        </w:rPr>
-        <w:t>“image_deployments”: [“VM”</w:t>
-      </w:r>
-      <w:r>
-        <w:rPr>
-          <w:rFonts w:ascii="Consolas" w:eastAsia="Times New Roman" w:hAnsi="Consolas" w:cs="Consolas"/>
-          <w:color w:val="393939"/>
-          <w:sz w:val="18"/>
-          <w:szCs w:val="18"/>
-          <w:bdr w:val="none" w:sz="0" w:space="0" w:color="auto" w:frame="1"/>
-        </w:rPr>
-        <w:t>]</w:t>
+        <w:t>{“name”: “</w:t>
+      </w:r>
+      <w:proofErr w:type="spellStart"/>
+      <w:r>
+        <w:rPr>
+          <w:rFonts w:ascii="Consolas" w:eastAsia="Times New Roman" w:hAnsi="Consolas" w:cs="Consolas"/>
+          <w:color w:val="393939"/>
+          <w:sz w:val="18"/>
+          <w:szCs w:val="18"/>
+          <w:bdr w:val="none" w:sz="0" w:space="0" w:color="auto" w:frame="1"/>
+        </w:rPr>
+        <w:t>measureAndEnforce</w:t>
+      </w:r>
+      <w:proofErr w:type="spellEnd"/>
+      <w:r>
+        <w:rPr>
+          <w:rFonts w:ascii="Consolas" w:eastAsia="Times New Roman" w:hAnsi="Consolas" w:cs="Consolas"/>
+          <w:color w:val="393939"/>
+          <w:sz w:val="18"/>
+          <w:szCs w:val="18"/>
+          <w:bdr w:val="none" w:sz="0" w:space="0" w:color="auto" w:frame="1"/>
+        </w:rPr>
+        <w:t>”</w:t>
+      </w:r>
+      <w:r>
+        <w:rPr>
+          <w:rFonts w:ascii="Consolas" w:eastAsia="Times New Roman" w:hAnsi="Consolas" w:cs="Consolas"/>
+          <w:color w:val="393939"/>
+          <w:sz w:val="18"/>
+          <w:szCs w:val="18"/>
+          <w:bdr w:val="none" w:sz="0" w:space="0" w:color="auto" w:frame="1"/>
+        </w:rPr>
+        <w:t>, “</w:t>
+      </w:r>
+      <w:proofErr w:type="spellStart"/>
+      <w:r>
+        <w:rPr>
+          <w:rFonts w:ascii="Consolas" w:eastAsia="Times New Roman" w:hAnsi="Consolas" w:cs="Consolas"/>
+          <w:color w:val="393939"/>
+          <w:sz w:val="18"/>
+          <w:szCs w:val="18"/>
+          <w:bdr w:val="none" w:sz="0" w:space="0" w:color="auto" w:frame="1"/>
+        </w:rPr>
+        <w:t>image_deployments</w:t>
+      </w:r>
+      <w:proofErr w:type="spellEnd"/>
+      <w:r>
+        <w:rPr>
+          <w:rFonts w:ascii="Consolas" w:eastAsia="Times New Roman" w:hAnsi="Consolas" w:cs="Consolas"/>
+          <w:color w:val="393939"/>
+          <w:sz w:val="18"/>
+          <w:szCs w:val="18"/>
+          <w:bdr w:val="none" w:sz="0" w:space="0" w:color="auto" w:frame="1"/>
+        </w:rPr>
+        <w:t>”: [“VM”]</w:t>
       </w:r>
       <w:r>
         <w:rPr>
@@ -4019,37 +4412,29 @@
           <w:szCs w:val="18"/>
           <w:bdr w:val="none" w:sz="0" w:space="0" w:color="auto" w:frame="1"/>
         </w:rPr>
-        <w:t xml:space="preserve">    </w:t>
-      </w:r>
-      <w:r>
-        <w:rPr>
-          <w:rFonts w:ascii="Consolas" w:eastAsia="Times New Roman" w:hAnsi="Consolas" w:cs="Consolas"/>
-          <w:color w:val="393939"/>
-          <w:sz w:val="18"/>
-          <w:szCs w:val="18"/>
-          <w:bdr w:val="none" w:sz="0" w:space="0" w:color="auto" w:frame="1"/>
-        </w:rPr>
-        <w:t>{“name”: “</w:t>
-      </w:r>
-      <w:r>
-        <w:rPr>
-          <w:rFonts w:ascii="Consolas" w:eastAsia="Times New Roman" w:hAnsi="Consolas" w:cs="Consolas"/>
-          <w:color w:val="393939"/>
-          <w:sz w:val="18"/>
-          <w:szCs w:val="18"/>
-          <w:bdr w:val="none" w:sz="0" w:space="0" w:color="auto" w:frame="1"/>
-        </w:rPr>
-        <w:t>encryption</w:t>
-      </w:r>
-      <w:r>
-        <w:rPr>
-          <w:rFonts w:ascii="Consolas" w:eastAsia="Times New Roman" w:hAnsi="Consolas" w:cs="Consolas"/>
-          <w:color w:val="393939"/>
-          <w:sz w:val="18"/>
-          <w:szCs w:val="18"/>
-          <w:bdr w:val="none" w:sz="0" w:space="0" w:color="auto" w:frame="1"/>
-        </w:rPr>
-        <w:t>”, “image_deployments”: [“VM”]}</w:t>
+        <w:t xml:space="preserve">    {“name”: “encryption”, “</w:t>
+      </w:r>
+      <w:proofErr w:type="spellStart"/>
+      <w:r>
+        <w:rPr>
+          <w:rFonts w:ascii="Consolas" w:eastAsia="Times New Roman" w:hAnsi="Consolas" w:cs="Consolas"/>
+          <w:color w:val="393939"/>
+          <w:sz w:val="18"/>
+          <w:szCs w:val="18"/>
+          <w:bdr w:val="none" w:sz="0" w:space="0" w:color="auto" w:frame="1"/>
+        </w:rPr>
+        <w:t>image_deployments</w:t>
+      </w:r>
+      <w:proofErr w:type="spellEnd"/>
+      <w:r>
+        <w:rPr>
+          <w:rFonts w:ascii="Consolas" w:eastAsia="Times New Roman" w:hAnsi="Consolas" w:cs="Consolas"/>
+          <w:color w:val="393939"/>
+          <w:sz w:val="18"/>
+          <w:szCs w:val="18"/>
+          <w:bdr w:val="none" w:sz="0" w:space="0" w:color="auto" w:frame="1"/>
+        </w:rPr>
+        <w:t>”: [“VM”]}</w:t>
       </w:r>
     </w:p>
     <w:p>
@@ -4149,8 +4534,21 @@
     <w:p/>
     <w:p>
       <w:r>
-        <w:t>Milestone 1 supports just measureOnly and measureAndEnforce</w:t>
-      </w:r>
+        <w:t xml:space="preserve">Milestone 1 supports just </w:t>
+      </w:r>
+      <w:proofErr w:type="spellStart"/>
+      <w:r>
+        <w:t>measureOnly</w:t>
+      </w:r>
+      <w:proofErr w:type="spellEnd"/>
+      <w:r>
+        <w:t xml:space="preserve"> and </w:t>
+      </w:r>
+      <w:proofErr w:type="spellStart"/>
+      <w:r>
+        <w:t>measureAndEnforce</w:t>
+      </w:r>
+      <w:proofErr w:type="spellEnd"/>
     </w:p>
     <w:p>
       <w:pPr>
@@ -4184,13 +4582,26 @@
         <w:t xml:space="preserve"> /</w:t>
       </w:r>
       <w:r>
-        <w:t>images/{image-id}/mount</w:t>
-      </w:r>
-    </w:p>
-    <w:p>
-      <w:r>
-        <w:t>Type: rpc</w:t>
-      </w:r>
+        <w:t>images</w:t>
+      </w:r>
+      <w:proofErr w:type="gramStart"/>
+      <w:r>
+        <w:t>/{</w:t>
+      </w:r>
+      <w:proofErr w:type="gramEnd"/>
+      <w:r>
+        <w:t>image-id}/mount</w:t>
+      </w:r>
+    </w:p>
+    <w:p>
+      <w:r>
+        <w:t xml:space="preserve">Type: </w:t>
+      </w:r>
+      <w:proofErr w:type="spellStart"/>
+      <w:r>
+        <w:t>rpc</w:t>
+      </w:r>
+      <w:proofErr w:type="spellEnd"/>
     </w:p>
     <w:p>
       <w:pPr>
@@ -4435,7 +4846,29 @@
           <w:szCs w:val="18"/>
           <w:bdr w:val="none" w:sz="0" w:space="0" w:color="auto" w:frame="1"/>
         </w:rPr>
-        <w:t>“id”: “</w:t>
+        <w:t>“</w:t>
+      </w:r>
+      <w:proofErr w:type="gramStart"/>
+      <w:r>
+        <w:rPr>
+          <w:rFonts w:ascii="Consolas" w:eastAsia="Times New Roman" w:hAnsi="Consolas" w:cs="Consolas"/>
+          <w:color w:val="393939"/>
+          <w:sz w:val="18"/>
+          <w:szCs w:val="18"/>
+          <w:bdr w:val="none" w:sz="0" w:space="0" w:color="auto" w:frame="1"/>
+        </w:rPr>
+        <w:t>id</w:t>
+      </w:r>
+      <w:proofErr w:type="gramEnd"/>
+      <w:r>
+        <w:rPr>
+          <w:rFonts w:ascii="Consolas" w:eastAsia="Times New Roman" w:hAnsi="Consolas" w:cs="Consolas"/>
+          <w:color w:val="393939"/>
+          <w:sz w:val="18"/>
+          <w:szCs w:val="18"/>
+          <w:bdr w:val="none" w:sz="0" w:space="0" w:color="auto" w:frame="1"/>
+        </w:rPr>
+        <w:t>”: “</w:t>
       </w:r>
       <w:r>
         <w:rPr>
@@ -4502,7 +4935,29 @@
           <w:szCs w:val="18"/>
           <w:bdr w:val="none" w:sz="0" w:space="0" w:color="auto" w:frame="1"/>
         </w:rPr>
-        <w:t xml:space="preserve">  “name”: “cirros-x86.img”</w:t>
+        <w:t xml:space="preserve">  “</w:t>
+      </w:r>
+      <w:proofErr w:type="gramStart"/>
+      <w:r>
+        <w:rPr>
+          <w:rFonts w:ascii="Consolas" w:eastAsia="Times New Roman" w:hAnsi="Consolas" w:cs="Consolas"/>
+          <w:color w:val="393939"/>
+          <w:sz w:val="18"/>
+          <w:szCs w:val="18"/>
+          <w:bdr w:val="none" w:sz="0" w:space="0" w:color="auto" w:frame="1"/>
+        </w:rPr>
+        <w:t>name</w:t>
+      </w:r>
+      <w:proofErr w:type="gramEnd"/>
+      <w:r>
+        <w:rPr>
+          <w:rFonts w:ascii="Consolas" w:eastAsia="Times New Roman" w:hAnsi="Consolas" w:cs="Consolas"/>
+          <w:color w:val="393939"/>
+          <w:sz w:val="18"/>
+          <w:szCs w:val="18"/>
+          <w:bdr w:val="none" w:sz="0" w:space="0" w:color="auto" w:frame="1"/>
+        </w:rPr>
+        <w:t>”: “cirros-x86.img”</w:t>
       </w:r>
     </w:p>
     <w:p>
@@ -4549,8 +5004,42 @@
           <w:szCs w:val="18"/>
           <w:bdr w:val="none" w:sz="0" w:space="0" w:color="auto" w:frame="1"/>
         </w:rPr>
-        <w:t xml:space="preserve">  “image_deployments”: “VM</w:t>
-      </w:r>
+        <w:t xml:space="preserve">  “</w:t>
+      </w:r>
+      <w:proofErr w:type="spellStart"/>
+      <w:r>
+        <w:rPr>
+          <w:rFonts w:ascii="Consolas" w:eastAsia="Times New Roman" w:hAnsi="Consolas" w:cs="Consolas"/>
+          <w:color w:val="393939"/>
+          <w:sz w:val="18"/>
+          <w:szCs w:val="18"/>
+          <w:bdr w:val="none" w:sz="0" w:space="0" w:color="auto" w:frame="1"/>
+        </w:rPr>
+        <w:t>image_deployments</w:t>
+      </w:r>
+      <w:proofErr w:type="spellEnd"/>
+      <w:r>
+        <w:rPr>
+          <w:rFonts w:ascii="Consolas" w:eastAsia="Times New Roman" w:hAnsi="Consolas" w:cs="Consolas"/>
+          <w:color w:val="393939"/>
+          <w:sz w:val="18"/>
+          <w:szCs w:val="18"/>
+          <w:bdr w:val="none" w:sz="0" w:space="0" w:color="auto" w:frame="1"/>
+        </w:rPr>
+        <w:t>”: “</w:t>
+      </w:r>
+      <w:proofErr w:type="spellStart"/>
+      <w:r>
+        <w:rPr>
+          <w:rFonts w:ascii="Consolas" w:eastAsia="Times New Roman" w:hAnsi="Consolas" w:cs="Consolas"/>
+          <w:color w:val="393939"/>
+          <w:sz w:val="18"/>
+          <w:szCs w:val="18"/>
+          <w:bdr w:val="none" w:sz="0" w:space="0" w:color="auto" w:frame="1"/>
+        </w:rPr>
+        <w:t>VM</w:t>
+      </w:r>
+      <w:proofErr w:type="gramStart"/>
       <w:r>
         <w:rPr>
           <w:rFonts w:ascii="Consolas" w:eastAsia="Times New Roman" w:hAnsi="Consolas" w:cs="Consolas"/>
@@ -4569,8 +5058,20 @@
           <w:szCs w:val="18"/>
           <w:bdr w:val="none" w:sz="0" w:space="0" w:color="auto" w:frame="1"/>
         </w:rPr>
-        <w:t>Bare_Metal</w:t>
-      </w:r>
+        <w:t>Bare</w:t>
+      </w:r>
+      <w:proofErr w:type="gramEnd"/>
+      <w:r>
+        <w:rPr>
+          <w:rFonts w:ascii="Consolas" w:eastAsia="Times New Roman" w:hAnsi="Consolas" w:cs="Consolas"/>
+          <w:color w:val="393939"/>
+          <w:sz w:val="18"/>
+          <w:szCs w:val="18"/>
+          <w:bdr w:val="none" w:sz="0" w:space="0" w:color="auto" w:frame="1"/>
+        </w:rPr>
+        <w:t>_Metal</w:t>
+      </w:r>
+      <w:proofErr w:type="spellEnd"/>
       <w:r>
         <w:rPr>
           <w:rFonts w:ascii="Consolas" w:eastAsia="Times New Roman" w:hAnsi="Consolas" w:cs="Consolas"/>
@@ -4626,7 +5127,29 @@
           <w:szCs w:val="18"/>
           <w:bdr w:val="none" w:sz="0" w:space="0" w:color="auto" w:frame="1"/>
         </w:rPr>
-        <w:t xml:space="preserve">  “image_format”: “qcow2”</w:t>
+        <w:t xml:space="preserve">  “</w:t>
+      </w:r>
+      <w:proofErr w:type="spellStart"/>
+      <w:r>
+        <w:rPr>
+          <w:rFonts w:ascii="Consolas" w:eastAsia="Times New Roman" w:hAnsi="Consolas" w:cs="Consolas"/>
+          <w:color w:val="393939"/>
+          <w:sz w:val="18"/>
+          <w:szCs w:val="18"/>
+          <w:bdr w:val="none" w:sz="0" w:space="0" w:color="auto" w:frame="1"/>
+        </w:rPr>
+        <w:t>image_format</w:t>
+      </w:r>
+      <w:proofErr w:type="spellEnd"/>
+      <w:r>
+        <w:rPr>
+          <w:rFonts w:ascii="Consolas" w:eastAsia="Times New Roman" w:hAnsi="Consolas" w:cs="Consolas"/>
+          <w:color w:val="393939"/>
+          <w:sz w:val="18"/>
+          <w:szCs w:val="18"/>
+          <w:bdr w:val="none" w:sz="0" w:space="0" w:color="auto" w:frame="1"/>
+        </w:rPr>
+        <w:t>”: “qcow2”</w:t>
       </w:r>
     </w:p>
     <w:p>
@@ -4682,7 +5205,29 @@
           <w:szCs w:val="18"/>
           <w:bdr w:val="none" w:sz="0" w:space="0" w:color="auto" w:frame="1"/>
         </w:rPr>
-        <w:t>“mounted”: “true”</w:t>
+        <w:t>“</w:t>
+      </w:r>
+      <w:proofErr w:type="gramStart"/>
+      <w:r>
+        <w:rPr>
+          <w:rFonts w:ascii="Consolas" w:eastAsia="Times New Roman" w:hAnsi="Consolas" w:cs="Consolas"/>
+          <w:color w:val="393939"/>
+          <w:sz w:val="18"/>
+          <w:szCs w:val="18"/>
+          <w:bdr w:val="none" w:sz="0" w:space="0" w:color="auto" w:frame="1"/>
+        </w:rPr>
+        <w:t>mounted</w:t>
+      </w:r>
+      <w:proofErr w:type="gramEnd"/>
+      <w:r>
+        <w:rPr>
+          <w:rFonts w:ascii="Consolas" w:eastAsia="Times New Roman" w:hAnsi="Consolas" w:cs="Consolas"/>
+          <w:color w:val="393939"/>
+          <w:sz w:val="18"/>
+          <w:szCs w:val="18"/>
+          <w:bdr w:val="none" w:sz="0" w:space="0" w:color="auto" w:frame="1"/>
+        </w:rPr>
+        <w:t>”: “true”</w:t>
       </w:r>
       <w:r>
         <w:rPr>
@@ -4752,22 +5297,56 @@
         <w:t xml:space="preserve">and BM image </w:t>
       </w:r>
       <w:r>
-        <w:t>is /mnt/director/images/&lt;db_image_uuid&gt;</w:t>
-      </w:r>
-      <w:r>
-        <w:t xml:space="preserve"> . </w:t>
-      </w:r>
+        <w:t>is /</w:t>
+      </w:r>
+      <w:proofErr w:type="spellStart"/>
+      <w:r>
+        <w:t>mnt</w:t>
+      </w:r>
+      <w:proofErr w:type="spellEnd"/>
+      <w:r>
+        <w:t>/director/images/&lt;</w:t>
+      </w:r>
+      <w:proofErr w:type="spellStart"/>
+      <w:r>
+        <w:t>db_image_uuid</w:t>
+      </w:r>
+      <w:proofErr w:type="spellEnd"/>
+      <w:proofErr w:type="gramStart"/>
+      <w:r>
+        <w:t>&gt;</w:t>
+      </w:r>
+      <w:r>
+        <w:t xml:space="preserve"> .</w:t>
+      </w:r>
+      <w:proofErr w:type="gramEnd"/>
       <w:r>
         <w:t xml:space="preserve"> </w:t>
       </w:r>
-    </w:p>
-    <w:p>
-      <w:r>
-        <w:t>There would be just one mountpoint per image. If someone tries to mount same image again</w:t>
-      </w:r>
-      <w:r>
-        <w:t>, it shoud</w:t>
-      </w:r>
+      <w:r>
+        <w:t xml:space="preserve"> </w:t>
+      </w:r>
+    </w:p>
+    <w:p>
+      <w:r>
+        <w:t xml:space="preserve">There would be just one </w:t>
+      </w:r>
+      <w:proofErr w:type="spellStart"/>
+      <w:r>
+        <w:t>mountpoint</w:t>
+      </w:r>
+      <w:proofErr w:type="spellEnd"/>
+      <w:r>
+        <w:t xml:space="preserve"> per image. If someone tries to mount same image again</w:t>
+      </w:r>
+      <w:r>
+        <w:t xml:space="preserve">, it </w:t>
+      </w:r>
+      <w:proofErr w:type="spellStart"/>
+      <w:r>
+        <w:t>shoud</w:t>
+      </w:r>
+      <w:proofErr w:type="spellEnd"/>
       <w:r>
         <w:t xml:space="preserve"> throw exception. </w:t>
       </w:r>
@@ -4780,7 +5359,23 @@
         <w:t>,</w:t>
       </w:r>
       <w:r>
-        <w:t xml:space="preserve"> mw_image-&gt;mounted_by_user_id </w:t>
+        <w:t xml:space="preserve"> </w:t>
+      </w:r>
+      <w:proofErr w:type="spellStart"/>
+      <w:r>
+        <w:t>mw_image</w:t>
+      </w:r>
+      <w:proofErr w:type="spellEnd"/>
+      <w:r>
+        <w:t>-&gt;</w:t>
+      </w:r>
+      <w:proofErr w:type="spellStart"/>
+      <w:r>
+        <w:t>mounted_by_user_id</w:t>
+      </w:r>
+      <w:proofErr w:type="spellEnd"/>
+      <w:r>
+        <w:t xml:space="preserve"> </w:t>
       </w:r>
       <w:r>
         <w:t xml:space="preserve">database </w:t>
@@ -4847,20 +5442,35 @@
       <w:r>
         <w:t xml:space="preserve">se </w:t>
       </w:r>
-      <w:r>
-        <w:t xml:space="preserve">com.intel.mtwilson.util.exec.ExecUtil </w:t>
-      </w:r>
-      <w:r>
-        <w:t>from mtwilson-util</w:t>
-      </w:r>
+      <w:proofErr w:type="spellStart"/>
+      <w:r>
+        <w:t>com.intel.mtwilson.util.exec.ExecUtil</w:t>
+      </w:r>
+      <w:proofErr w:type="spellEnd"/>
+      <w:r>
+        <w:t xml:space="preserve"> </w:t>
+      </w:r>
+      <w:r>
+        <w:t xml:space="preserve">from </w:t>
+      </w:r>
+      <w:proofErr w:type="spellStart"/>
+      <w:r>
+        <w:t>mtwilson-util</w:t>
+      </w:r>
+      <w:proofErr w:type="spellEnd"/>
       <w:r>
         <w:t xml:space="preserve"> to execute commands</w:t>
       </w:r>
       <w:r>
-        <w:t>.</w:t>
-      </w:r>
-      <w:r>
-        <w:t xml:space="preserve"> Throw exception if exitcode is not zero</w:t>
+        <w:t xml:space="preserve">. Throw exception if </w:t>
+      </w:r>
+      <w:proofErr w:type="spellStart"/>
+      <w:r>
+        <w:t>exitcode</w:t>
+      </w:r>
+      <w:proofErr w:type="spellEnd"/>
+      <w:r>
+        <w:t xml:space="preserve"> is not zero</w:t>
       </w:r>
     </w:p>
     <w:p>
@@ -4872,21 +5482,20 @@
         </w:numPr>
       </w:pPr>
       <w:r>
-        <w:t xml:space="preserve">Image must be mounted read only. (already there in </w:t>
-      </w:r>
-      <w:r>
-        <w:t>Mount_</w:t>
-      </w:r>
-      <w:r>
-        <w:t>vm_image.sh)</w:t>
+        <w:t>Image must be mounted read only. (already there in Mount_vm_image.sh)</w:t>
       </w:r>
     </w:p>
     <w:p>
       <w:pPr>
         <w:pStyle w:val="Heading2"/>
       </w:pPr>
-      <w:r>
-        <w:t>Unmount Image</w:t>
+      <w:proofErr w:type="spellStart"/>
+      <w:r>
+        <w:t>Unmount</w:t>
+      </w:r>
+      <w:proofErr w:type="spellEnd"/>
+      <w:r>
+        <w:t xml:space="preserve"> Image</w:t>
       </w:r>
     </w:p>
     <w:p>
@@ -4897,13 +5506,31 @@
         <w:t xml:space="preserve"> </w:t>
       </w:r>
       <w:r>
-        <w:t>/images/{image-id}/unmount</w:t>
-      </w:r>
-    </w:p>
-    <w:p>
-      <w:r>
-        <w:t>Type: rpc</w:t>
-      </w:r>
+        <w:t>/images</w:t>
+      </w:r>
+      <w:proofErr w:type="gramStart"/>
+      <w:r>
+        <w:t>/{</w:t>
+      </w:r>
+      <w:proofErr w:type="gramEnd"/>
+      <w:r>
+        <w:t>image-id}/</w:t>
+      </w:r>
+      <w:proofErr w:type="spellStart"/>
+      <w:r>
+        <w:t>unmount</w:t>
+      </w:r>
+      <w:proofErr w:type="spellEnd"/>
+    </w:p>
+    <w:p>
+      <w:r>
+        <w:t xml:space="preserve">Type: </w:t>
+      </w:r>
+      <w:proofErr w:type="spellStart"/>
+      <w:r>
+        <w:t>rpc</w:t>
+      </w:r>
+      <w:proofErr w:type="spellEnd"/>
     </w:p>
     <w:p>
       <w:pPr>
@@ -5034,8 +5661,13 @@
               <w:t>ID</w:t>
             </w:r>
             <w:r>
-              <w:t xml:space="preserve"> of the image that needs be unmounted</w:t>
-            </w:r>
+              <w:t xml:space="preserve"> of the image that needs be </w:t>
+            </w:r>
+            <w:proofErr w:type="spellStart"/>
+            <w:r>
+              <w:t>unmounted</w:t>
+            </w:r>
+            <w:proofErr w:type="spellEnd"/>
           </w:p>
         </w:tc>
       </w:tr>
@@ -5147,7 +5779,29 @@
           <w:szCs w:val="18"/>
           <w:bdr w:val="none" w:sz="0" w:space="0" w:color="auto" w:frame="1"/>
         </w:rPr>
-        <w:t>“id”: “</w:t>
+        <w:t>“</w:t>
+      </w:r>
+      <w:proofErr w:type="gramStart"/>
+      <w:r>
+        <w:rPr>
+          <w:rFonts w:ascii="Consolas" w:eastAsia="Times New Roman" w:hAnsi="Consolas" w:cs="Consolas"/>
+          <w:color w:val="393939"/>
+          <w:sz w:val="18"/>
+          <w:szCs w:val="18"/>
+          <w:bdr w:val="none" w:sz="0" w:space="0" w:color="auto" w:frame="1"/>
+        </w:rPr>
+        <w:t>id</w:t>
+      </w:r>
+      <w:proofErr w:type="gramEnd"/>
+      <w:r>
+        <w:rPr>
+          <w:rFonts w:ascii="Consolas" w:eastAsia="Times New Roman" w:hAnsi="Consolas" w:cs="Consolas"/>
+          <w:color w:val="393939"/>
+          <w:sz w:val="18"/>
+          <w:szCs w:val="18"/>
+          <w:bdr w:val="none" w:sz="0" w:space="0" w:color="auto" w:frame="1"/>
+        </w:rPr>
+        <w:t>”: “</w:t>
       </w:r>
       <w:r>
         <w:rPr>
@@ -5214,7 +5868,29 @@
           <w:szCs w:val="18"/>
           <w:bdr w:val="none" w:sz="0" w:space="0" w:color="auto" w:frame="1"/>
         </w:rPr>
-        <w:t xml:space="preserve">  “name”: “cirros-x86.img”</w:t>
+        <w:t xml:space="preserve">  “</w:t>
+      </w:r>
+      <w:proofErr w:type="gramStart"/>
+      <w:r>
+        <w:rPr>
+          <w:rFonts w:ascii="Consolas" w:eastAsia="Times New Roman" w:hAnsi="Consolas" w:cs="Consolas"/>
+          <w:color w:val="393939"/>
+          <w:sz w:val="18"/>
+          <w:szCs w:val="18"/>
+          <w:bdr w:val="none" w:sz="0" w:space="0" w:color="auto" w:frame="1"/>
+        </w:rPr>
+        <w:t>name</w:t>
+      </w:r>
+      <w:proofErr w:type="gramEnd"/>
+      <w:r>
+        <w:rPr>
+          <w:rFonts w:ascii="Consolas" w:eastAsia="Times New Roman" w:hAnsi="Consolas" w:cs="Consolas"/>
+          <w:color w:val="393939"/>
+          <w:sz w:val="18"/>
+          <w:szCs w:val="18"/>
+          <w:bdr w:val="none" w:sz="0" w:space="0" w:color="auto" w:frame="1"/>
+        </w:rPr>
+        <w:t>”: “cirros-x86.img”</w:t>
       </w:r>
     </w:p>
     <w:p>
@@ -5261,18 +5937,74 @@
           <w:szCs w:val="18"/>
           <w:bdr w:val="none" w:sz="0" w:space="0" w:color="auto" w:frame="1"/>
         </w:rPr>
-        <w:t xml:space="preserve">  “image_deployments”: “VM,B</w:t>
-      </w:r>
-      <w:r>
-        <w:rPr>
-          <w:rFonts w:ascii="Consolas" w:eastAsia="Times New Roman" w:hAnsi="Consolas" w:cs="Consolas"/>
-          <w:color w:val="393939"/>
-          <w:sz w:val="18"/>
-          <w:szCs w:val="18"/>
-          <w:bdr w:val="none" w:sz="0" w:space="0" w:color="auto" w:frame="1"/>
-        </w:rPr>
-        <w:t>are_Metal</w:t>
-      </w:r>
+        <w:t xml:space="preserve">  “</w:t>
+      </w:r>
+      <w:proofErr w:type="spellStart"/>
+      <w:r>
+        <w:rPr>
+          <w:rFonts w:ascii="Consolas" w:eastAsia="Times New Roman" w:hAnsi="Consolas" w:cs="Consolas"/>
+          <w:color w:val="393939"/>
+          <w:sz w:val="18"/>
+          <w:szCs w:val="18"/>
+          <w:bdr w:val="none" w:sz="0" w:space="0" w:color="auto" w:frame="1"/>
+        </w:rPr>
+        <w:t>image_deployments</w:t>
+      </w:r>
+      <w:proofErr w:type="spellEnd"/>
+      <w:r>
+        <w:rPr>
+          <w:rFonts w:ascii="Consolas" w:eastAsia="Times New Roman" w:hAnsi="Consolas" w:cs="Consolas"/>
+          <w:color w:val="393939"/>
+          <w:sz w:val="18"/>
+          <w:szCs w:val="18"/>
+          <w:bdr w:val="none" w:sz="0" w:space="0" w:color="auto" w:frame="1"/>
+        </w:rPr>
+        <w:t>”: “</w:t>
+      </w:r>
+      <w:proofErr w:type="spellStart"/>
+      <w:r>
+        <w:rPr>
+          <w:rFonts w:ascii="Consolas" w:eastAsia="Times New Roman" w:hAnsi="Consolas" w:cs="Consolas"/>
+          <w:color w:val="393939"/>
+          <w:sz w:val="18"/>
+          <w:szCs w:val="18"/>
+          <w:bdr w:val="none" w:sz="0" w:space="0" w:color="auto" w:frame="1"/>
+        </w:rPr>
+        <w:t>VM</w:t>
+      </w:r>
+      <w:proofErr w:type="gramStart"/>
+      <w:r>
+        <w:rPr>
+          <w:rFonts w:ascii="Consolas" w:eastAsia="Times New Roman" w:hAnsi="Consolas" w:cs="Consolas"/>
+          <w:color w:val="393939"/>
+          <w:sz w:val="18"/>
+          <w:szCs w:val="18"/>
+          <w:bdr w:val="none" w:sz="0" w:space="0" w:color="auto" w:frame="1"/>
+        </w:rPr>
+        <w:t>,B</w:t>
+      </w:r>
+      <w:r>
+        <w:rPr>
+          <w:rFonts w:ascii="Consolas" w:eastAsia="Times New Roman" w:hAnsi="Consolas" w:cs="Consolas"/>
+          <w:color w:val="393939"/>
+          <w:sz w:val="18"/>
+          <w:szCs w:val="18"/>
+          <w:bdr w:val="none" w:sz="0" w:space="0" w:color="auto" w:frame="1"/>
+        </w:rPr>
+        <w:t>are</w:t>
+      </w:r>
+      <w:proofErr w:type="gramEnd"/>
+      <w:r>
+        <w:rPr>
+          <w:rFonts w:ascii="Consolas" w:eastAsia="Times New Roman" w:hAnsi="Consolas" w:cs="Consolas"/>
+          <w:color w:val="393939"/>
+          <w:sz w:val="18"/>
+          <w:szCs w:val="18"/>
+          <w:bdr w:val="none" w:sz="0" w:space="0" w:color="auto" w:frame="1"/>
+        </w:rPr>
+        <w:t>_Metal</w:t>
+      </w:r>
+      <w:proofErr w:type="spellEnd"/>
       <w:r>
         <w:rPr>
           <w:rFonts w:ascii="Consolas" w:eastAsia="Times New Roman" w:hAnsi="Consolas" w:cs="Consolas"/>
@@ -5328,7 +6060,29 @@
           <w:szCs w:val="18"/>
           <w:bdr w:val="none" w:sz="0" w:space="0" w:color="auto" w:frame="1"/>
         </w:rPr>
-        <w:t xml:space="preserve">  “image_format”: “qcow2”</w:t>
+        <w:t xml:space="preserve">  “</w:t>
+      </w:r>
+      <w:proofErr w:type="spellStart"/>
+      <w:r>
+        <w:rPr>
+          <w:rFonts w:ascii="Consolas" w:eastAsia="Times New Roman" w:hAnsi="Consolas" w:cs="Consolas"/>
+          <w:color w:val="393939"/>
+          <w:sz w:val="18"/>
+          <w:szCs w:val="18"/>
+          <w:bdr w:val="none" w:sz="0" w:space="0" w:color="auto" w:frame="1"/>
+        </w:rPr>
+        <w:t>image_format</w:t>
+      </w:r>
+      <w:proofErr w:type="spellEnd"/>
+      <w:r>
+        <w:rPr>
+          <w:rFonts w:ascii="Consolas" w:eastAsia="Times New Roman" w:hAnsi="Consolas" w:cs="Consolas"/>
+          <w:color w:val="393939"/>
+          <w:sz w:val="18"/>
+          <w:szCs w:val="18"/>
+          <w:bdr w:val="none" w:sz="0" w:space="0" w:color="auto" w:frame="1"/>
+        </w:rPr>
+        <w:t>”: “qcow2”</w:t>
       </w:r>
     </w:p>
     <w:p>
@@ -5384,7 +6138,29 @@
           <w:szCs w:val="18"/>
           <w:bdr w:val="none" w:sz="0" w:space="0" w:color="auto" w:frame="1"/>
         </w:rPr>
-        <w:t>“mounted”: “false”</w:t>
+        <w:t>“</w:t>
+      </w:r>
+      <w:proofErr w:type="gramStart"/>
+      <w:r>
+        <w:rPr>
+          <w:rFonts w:ascii="Consolas" w:eastAsia="Times New Roman" w:hAnsi="Consolas" w:cs="Consolas"/>
+          <w:color w:val="393939"/>
+          <w:sz w:val="18"/>
+          <w:szCs w:val="18"/>
+          <w:bdr w:val="none" w:sz="0" w:space="0" w:color="auto" w:frame="1"/>
+        </w:rPr>
+        <w:t>mounted</w:t>
+      </w:r>
+      <w:proofErr w:type="gramEnd"/>
+      <w:r>
+        <w:rPr>
+          <w:rFonts w:ascii="Consolas" w:eastAsia="Times New Roman" w:hAnsi="Consolas" w:cs="Consolas"/>
+          <w:color w:val="393939"/>
+          <w:sz w:val="18"/>
+          <w:szCs w:val="18"/>
+          <w:bdr w:val="none" w:sz="0" w:space="0" w:color="auto" w:frame="1"/>
+        </w:rPr>
+        <w:t>”: “false”</w:t>
       </w:r>
       <w:r>
         <w:rPr>
@@ -5454,8 +6230,13 @@
         <w:t xml:space="preserve">by same user </w:t>
       </w:r>
       <w:r>
-        <w:t>or not using mw_image</w:t>
-      </w:r>
+        <w:t xml:space="preserve">or not using </w:t>
+      </w:r>
+      <w:proofErr w:type="spellStart"/>
+      <w:r>
+        <w:t>mw_image</w:t>
+      </w:r>
+      <w:proofErr w:type="spellEnd"/>
       <w:r>
         <w:t xml:space="preserve"> </w:t>
       </w:r>
@@ -5465,8 +6246,13 @@
       <w:r>
         <w:t xml:space="preserve"> </w:t>
       </w:r>
-      <w:r>
-        <w:t xml:space="preserve">mounted_by_user_id field. If </w:t>
+      <w:proofErr w:type="spellStart"/>
+      <w:r>
+        <w:t>mounted_by_user_id</w:t>
+      </w:r>
+      <w:proofErr w:type="spellEnd"/>
+      <w:r>
+        <w:t xml:space="preserve"> field. If </w:t>
       </w:r>
       <w:r>
         <w:t>not then, it</w:t>
@@ -5480,9 +6266,11 @@
       <w:r>
         <w:t xml:space="preserve">d on image Id and </w:t>
       </w:r>
+      <w:proofErr w:type="spellStart"/>
       <w:r>
         <w:t>unmount</w:t>
       </w:r>
+      <w:proofErr w:type="spellEnd"/>
       <w:r>
         <w:t xml:space="preserve"> the</w:t>
       </w:r>
@@ -5493,7 +6281,23 @@
     <w:p>
       <w:r>
         <w:lastRenderedPageBreak/>
-        <w:t>There should be a common function to get mountpath which can be used by mount and unmount APIs.</w:t>
+        <w:t xml:space="preserve">There should be a common function to get </w:t>
+      </w:r>
+      <w:proofErr w:type="spellStart"/>
+      <w:r>
+        <w:t>mountpath</w:t>
+      </w:r>
+      <w:proofErr w:type="spellEnd"/>
+      <w:r>
+        <w:t xml:space="preserve"> which can be used by mount and </w:t>
+      </w:r>
+      <w:proofErr w:type="spellStart"/>
+      <w:r>
+        <w:t>unmount</w:t>
+      </w:r>
+      <w:proofErr w:type="spellEnd"/>
+      <w:r>
+        <w:t xml:space="preserve"> APIs.</w:t>
       </w:r>
     </w:p>
     <w:p>
@@ -5534,10 +6338,31 @@
         </w:numPr>
       </w:pPr>
       <w:r>
-        <w:t>Use com.intel.mtwilson.util.exec.ExecUtil from mtwilson-util to execute commands</w:t>
-      </w:r>
-      <w:r>
-        <w:t>. Throw exception if exitcode is not zero</w:t>
+        <w:t xml:space="preserve">Use </w:t>
+      </w:r>
+      <w:proofErr w:type="spellStart"/>
+      <w:r>
+        <w:t>com.intel.mtwilson.util.exec.ExecUtil</w:t>
+      </w:r>
+      <w:proofErr w:type="spellEnd"/>
+      <w:r>
+        <w:t xml:space="preserve"> from </w:t>
+      </w:r>
+      <w:proofErr w:type="spellStart"/>
+      <w:r>
+        <w:t>mtwilson-util</w:t>
+      </w:r>
+      <w:proofErr w:type="spellEnd"/>
+      <w:r>
+        <w:t xml:space="preserve"> to execute commands. Throw exception if </w:t>
+      </w:r>
+      <w:proofErr w:type="spellStart"/>
+      <w:r>
+        <w:t>exitcode</w:t>
+      </w:r>
+      <w:proofErr w:type="spellEnd"/>
+      <w:r>
+        <w:t xml:space="preserve"> is not zero</w:t>
       </w:r>
     </w:p>
     <w:p>
@@ -5552,9 +6377,11 @@
       <w:r>
         <w:t>POST /</w:t>
       </w:r>
+      <w:proofErr w:type="spellStart"/>
       <w:r>
         <w:t>trustpolicies</w:t>
       </w:r>
+      <w:proofErr w:type="spellEnd"/>
     </w:p>
     <w:p>
       <w:r>
@@ -5708,9 +6535,11 @@
             <w:shd w:val="clear" w:color="auto" w:fill="E7E6E6" w:themeFill="background2"/>
           </w:tcPr>
           <w:p>
+            <w:proofErr w:type="spellStart"/>
             <w:r>
               <w:t>trustPolicy</w:t>
             </w:r>
+            <w:proofErr w:type="spellEnd"/>
           </w:p>
         </w:tc>
         <w:tc>
@@ -5751,186 +6580,353 @@
           <w:rFonts w:ascii="Calibri" w:eastAsia="Times New Roman" w:hAnsi="Calibri" w:cs="Times New Roman"/>
           <w:color w:val="000000"/>
         </w:rPr>
-        <w:t xml:space="preserve">This API should take trustpolicy schema as reference to generate trustpolicy. Schema is available in mtwilson-vmquote-xml project. </w:t>
-      </w:r>
+        <w:t xml:space="preserve">This API should take </w:t>
+      </w:r>
+      <w:proofErr w:type="spellStart"/>
       <w:r>
         <w:rPr>
           <w:rFonts w:ascii="Calibri" w:eastAsia="Times New Roman" w:hAnsi="Calibri" w:cs="Times New Roman"/>
           <w:color w:val="000000"/>
         </w:rPr>
-        <w:t xml:space="preserve">Trust policy xml </w:t>
-      </w:r>
+        <w:t>trustpolicy</w:t>
+      </w:r>
+      <w:proofErr w:type="spellEnd"/>
       <w:r>
         <w:rPr>
           <w:rFonts w:ascii="Calibri" w:eastAsia="Times New Roman" w:hAnsi="Calibri" w:cs="Times New Roman"/>
           <w:color w:val="000000"/>
         </w:rPr>
-        <w:t>as</w:t>
-      </w:r>
+        <w:t xml:space="preserve"> schema as reference to generate </w:t>
+      </w:r>
+      <w:proofErr w:type="spellStart"/>
       <w:r>
         <w:rPr>
           <w:rFonts w:ascii="Calibri" w:eastAsia="Times New Roman" w:hAnsi="Calibri" w:cs="Times New Roman"/>
           <w:color w:val="000000"/>
         </w:rPr>
-        <w:t xml:space="preserve"> input parameter should contain imageId, LaunchControlPolicy, Dir and Files. </w:t>
-      </w:r>
-    </w:p>
-    <w:p>
-      <w:pPr>
-        <w:spacing w:after="0" w:line="240" w:lineRule="auto"/>
+        <w:t>trustpolicy</w:t>
+      </w:r>
+      <w:proofErr w:type="spellEnd"/>
+      <w:r>
         <w:rPr>
           <w:rFonts w:ascii="Calibri" w:eastAsia="Times New Roman" w:hAnsi="Calibri" w:cs="Times New Roman"/>
           <w:color w:val="000000"/>
         </w:rPr>
-      </w:pPr>
+        <w:t xml:space="preserve">. Schema is available in </w:t>
+      </w:r>
+      <w:proofErr w:type="spellStart"/>
       <w:r>
         <w:rPr>
           <w:rFonts w:ascii="Calibri" w:eastAsia="Times New Roman" w:hAnsi="Calibri" w:cs="Times New Roman"/>
           <w:color w:val="000000"/>
         </w:rPr>
-        <w:t>API should retr</w:t>
-      </w:r>
+        <w:t>mtwilson</w:t>
+      </w:r>
+      <w:proofErr w:type="spellEnd"/>
       <w:r>
         <w:rPr>
           <w:rFonts w:ascii="Calibri" w:eastAsia="Times New Roman" w:hAnsi="Calibri" w:cs="Times New Roman"/>
           <w:color w:val="000000"/>
         </w:rPr>
-        <w:t>ieve</w:t>
-      </w:r>
+        <w:t>-</w:t>
+      </w:r>
+      <w:proofErr w:type="spellStart"/>
       <w:r>
         <w:rPr>
           <w:rFonts w:ascii="Calibri" w:eastAsia="Times New Roman" w:hAnsi="Calibri" w:cs="Times New Roman"/>
           <w:color w:val="000000"/>
         </w:rPr>
-        <w:t xml:space="preserve"> </w:t>
-      </w:r>
+        <w:t>vmquote</w:t>
+      </w:r>
+      <w:proofErr w:type="spellEnd"/>
       <w:r>
         <w:rPr>
           <w:rFonts w:ascii="Calibri" w:eastAsia="Times New Roman" w:hAnsi="Calibri" w:cs="Times New Roman"/>
           <w:color w:val="000000"/>
         </w:rPr>
-        <w:t>Director</w:t>
+        <w:t xml:space="preserve">-xml project. </w:t>
       </w:r>
       <w:r>
         <w:rPr>
           <w:rFonts w:ascii="Calibri" w:eastAsia="Times New Roman" w:hAnsi="Calibri" w:cs="Times New Roman"/>
           <w:color w:val="000000"/>
         </w:rPr>
-        <w:t xml:space="preserve"> </w:t>
+        <w:t xml:space="preserve">Trust policy xml </w:t>
       </w:r>
       <w:r>
         <w:rPr>
           <w:rFonts w:ascii="Calibri" w:eastAsia="Times New Roman" w:hAnsi="Calibri" w:cs="Times New Roman"/>
           <w:color w:val="000000"/>
         </w:rPr>
-        <w:t>id</w:t>
+        <w:t>as</w:t>
       </w:r>
       <w:r>
         <w:rPr>
           <w:rFonts w:ascii="Calibri" w:eastAsia="Times New Roman" w:hAnsi="Calibri" w:cs="Times New Roman"/>
           <w:color w:val="000000"/>
         </w:rPr>
-        <w:t xml:space="preserve"> from </w:t>
-      </w:r>
+        <w:t xml:space="preserve"> input parameter should contain </w:t>
+      </w:r>
+      <w:proofErr w:type="spellStart"/>
       <w:r>
         <w:rPr>
           <w:rFonts w:ascii="Calibri" w:eastAsia="Times New Roman" w:hAnsi="Calibri" w:cs="Times New Roman"/>
           <w:color w:val="000000"/>
         </w:rPr>
-        <w:t>user profile</w:t>
-      </w:r>
+        <w:t>imageId</w:t>
+      </w:r>
+      <w:proofErr w:type="spellEnd"/>
       <w:r>
         <w:rPr>
           <w:rFonts w:ascii="Calibri" w:eastAsia="Times New Roman" w:hAnsi="Calibri" w:cs="Times New Roman"/>
           <w:color w:val="000000"/>
         </w:rPr>
-        <w:t>,</w:t>
-      </w:r>
+        <w:t xml:space="preserve">, </w:t>
+      </w:r>
+      <w:proofErr w:type="spellStart"/>
       <w:r>
         <w:rPr>
           <w:rFonts w:ascii="Calibri" w:eastAsia="Times New Roman" w:hAnsi="Calibri" w:cs="Times New Roman"/>
           <w:color w:val="000000"/>
         </w:rPr>
-        <w:t xml:space="preserve"> </w:t>
-      </w:r>
+        <w:t>LaunchControlPolicy</w:t>
+      </w:r>
+      <w:proofErr w:type="spellEnd"/>
       <w:r>
         <w:rPr>
           <w:rFonts w:ascii="Calibri" w:eastAsia="Times New Roman" w:hAnsi="Calibri" w:cs="Times New Roman"/>
           <w:color w:val="000000"/>
         </w:rPr>
-        <w:t xml:space="preserve">create keys using KMS, </w:t>
-      </w:r>
+        <w:t xml:space="preserve">, </w:t>
+      </w:r>
+      <w:proofErr w:type="spellStart"/>
       <w:r>
         <w:rPr>
           <w:rFonts w:ascii="Calibri" w:eastAsia="Times New Roman" w:hAnsi="Calibri" w:cs="Times New Roman"/>
           <w:color w:val="000000"/>
         </w:rPr>
-        <w:t>calculate image hash</w:t>
-      </w:r>
+        <w:t>Dir</w:t>
+      </w:r>
+      <w:proofErr w:type="spellEnd"/>
       <w:r>
         <w:rPr>
           <w:rFonts w:ascii="Calibri" w:eastAsia="Times New Roman" w:hAnsi="Calibri" w:cs="Times New Roman"/>
           <w:color w:val="000000"/>
         </w:rPr>
-        <w:t xml:space="preserve"> and calculate whitelist values.</w:t>
-      </w:r>
-      <w:r>
+        <w:t xml:space="preserve"> and Files. </w:t>
+      </w:r>
+    </w:p>
+    <w:p>
+      <w:pPr>
+        <w:spacing w:after="0" w:line="240" w:lineRule="auto"/>
         <w:rPr>
           <w:rFonts w:ascii="Calibri" w:eastAsia="Times New Roman" w:hAnsi="Calibri" w:cs="Times New Roman"/>
           <w:color w:val="000000"/>
         </w:rPr>
-        <w:t xml:space="preserve"> Once policy is created it should be saved in the mw_trust_policy table.</w:t>
-      </w:r>
-    </w:p>
-    <w:p>
-      <w:pPr>
-        <w:spacing w:after="0" w:line="240" w:lineRule="auto"/>
+      </w:pPr>
+      <w:r>
         <w:rPr>
           <w:rFonts w:ascii="Calibri" w:eastAsia="Times New Roman" w:hAnsi="Calibri" w:cs="Times New Roman"/>
           <w:color w:val="000000"/>
         </w:rPr>
-      </w:pPr>
-    </w:p>
-    <w:p>
-      <w:pPr>
-        <w:spacing w:after="0" w:line="240" w:lineRule="auto"/>
+        <w:t>API should retr</w:t>
+      </w:r>
+      <w:r>
         <w:rPr>
           <w:rFonts w:ascii="Calibri" w:eastAsia="Times New Roman" w:hAnsi="Calibri" w:cs="Times New Roman"/>
           <w:color w:val="000000"/>
         </w:rPr>
-      </w:pPr>
+        <w:t>ieve</w:t>
+      </w:r>
       <w:r>
         <w:rPr>
           <w:rFonts w:ascii="Calibri" w:eastAsia="Times New Roman" w:hAnsi="Calibri" w:cs="Times New Roman"/>
           <w:color w:val="000000"/>
         </w:rPr>
-        <w:t>AR: need to figure out a way to generate XML from schema in java script</w:t>
+        <w:t xml:space="preserve"> </w:t>
       </w:r>
       <w:r>
         <w:rPr>
           <w:rFonts w:ascii="Calibri" w:eastAsia="Times New Roman" w:hAnsi="Calibri" w:cs="Times New Roman"/>
           <w:color w:val="000000"/>
         </w:rPr>
-        <w:t xml:space="preserve">. For java we already have jaxb utility </w:t>
+        <w:t>Director</w:t>
       </w:r>
       <w:r>
         <w:rPr>
           <w:rFonts w:ascii="Calibri" w:eastAsia="Times New Roman" w:hAnsi="Calibri" w:cs="Times New Roman"/>
           <w:color w:val="000000"/>
         </w:rPr>
-        <w:t>in place</w:t>
-      </w:r>
+        <w:t xml:space="preserve"> </w:t>
+      </w:r>
+      <w:proofErr w:type="gramStart"/>
       <w:r>
         <w:rPr>
           <w:rFonts w:ascii="Calibri" w:eastAsia="Times New Roman" w:hAnsi="Calibri" w:cs="Times New Roman"/>
           <w:color w:val="000000"/>
         </w:rPr>
+        <w:t>id</w:t>
+      </w:r>
+      <w:proofErr w:type="gramEnd"/>
+      <w:r>
+        <w:rPr>
+          <w:rFonts w:ascii="Calibri" w:eastAsia="Times New Roman" w:hAnsi="Calibri" w:cs="Times New Roman"/>
+          <w:color w:val="000000"/>
+        </w:rPr>
+        <w:t xml:space="preserve"> from </w:t>
+      </w:r>
+      <w:r>
+        <w:rPr>
+          <w:rFonts w:ascii="Calibri" w:eastAsia="Times New Roman" w:hAnsi="Calibri" w:cs="Times New Roman"/>
+          <w:color w:val="000000"/>
+        </w:rPr>
+        <w:t>user profile</w:t>
+      </w:r>
+      <w:r>
+        <w:rPr>
+          <w:rFonts w:ascii="Calibri" w:eastAsia="Times New Roman" w:hAnsi="Calibri" w:cs="Times New Roman"/>
+          <w:color w:val="000000"/>
+        </w:rPr>
+        <w:t>,</w:t>
+      </w:r>
+      <w:r>
+        <w:rPr>
+          <w:rFonts w:ascii="Calibri" w:eastAsia="Times New Roman" w:hAnsi="Calibri" w:cs="Times New Roman"/>
+          <w:color w:val="000000"/>
+        </w:rPr>
+        <w:t xml:space="preserve"> </w:t>
+      </w:r>
+      <w:r>
+        <w:rPr>
+          <w:rFonts w:ascii="Calibri" w:eastAsia="Times New Roman" w:hAnsi="Calibri" w:cs="Times New Roman"/>
+          <w:color w:val="000000"/>
+        </w:rPr>
+        <w:t xml:space="preserve">create keys using KMS, </w:t>
+      </w:r>
+      <w:r>
+        <w:rPr>
+          <w:rFonts w:ascii="Calibri" w:eastAsia="Times New Roman" w:hAnsi="Calibri" w:cs="Times New Roman"/>
+          <w:color w:val="000000"/>
+        </w:rPr>
+        <w:t>calculate image hash</w:t>
+      </w:r>
+      <w:r>
+        <w:rPr>
+          <w:rFonts w:ascii="Calibri" w:eastAsia="Times New Roman" w:hAnsi="Calibri" w:cs="Times New Roman"/>
+          <w:color w:val="000000"/>
+        </w:rPr>
+        <w:t xml:space="preserve"> and calculate whitelist values.</w:t>
+      </w:r>
+      <w:r>
+        <w:rPr>
+          <w:rFonts w:ascii="Calibri" w:eastAsia="Times New Roman" w:hAnsi="Calibri" w:cs="Times New Roman"/>
+          <w:color w:val="000000"/>
+        </w:rPr>
+        <w:t xml:space="preserve"> Once policy is created it should be saved in the </w:t>
+      </w:r>
+      <w:proofErr w:type="spellStart"/>
+      <w:r>
+        <w:rPr>
+          <w:rFonts w:ascii="Calibri" w:eastAsia="Times New Roman" w:hAnsi="Calibri" w:cs="Times New Roman"/>
+          <w:color w:val="000000"/>
+        </w:rPr>
+        <w:t>mw_trust_policy</w:t>
+      </w:r>
+      <w:proofErr w:type="spellEnd"/>
+      <w:r>
+        <w:rPr>
+          <w:rFonts w:ascii="Calibri" w:eastAsia="Times New Roman" w:hAnsi="Calibri" w:cs="Times New Roman"/>
+          <w:color w:val="000000"/>
+        </w:rPr>
+        <w:t xml:space="preserve"> table.</w:t>
+      </w:r>
+    </w:p>
+    <w:p>
+      <w:pPr>
+        <w:spacing w:after="0" w:line="240" w:lineRule="auto"/>
+        <w:rPr>
+          <w:rFonts w:ascii="Calibri" w:eastAsia="Times New Roman" w:hAnsi="Calibri" w:cs="Times New Roman"/>
+          <w:color w:val="000000"/>
+        </w:rPr>
+      </w:pPr>
+    </w:p>
+    <w:p>
+      <w:pPr>
+        <w:spacing w:after="0" w:line="240" w:lineRule="auto"/>
+        <w:rPr>
+          <w:rFonts w:ascii="Calibri" w:eastAsia="Times New Roman" w:hAnsi="Calibri" w:cs="Times New Roman"/>
+          <w:color w:val="000000"/>
+        </w:rPr>
+      </w:pPr>
+      <w:r>
+        <w:rPr>
+          <w:rFonts w:ascii="Calibri" w:eastAsia="Times New Roman" w:hAnsi="Calibri" w:cs="Times New Roman"/>
+          <w:color w:val="000000"/>
+        </w:rPr>
+        <w:t>AR: need to figure out a way to generate XML from schema in java script</w:t>
+      </w:r>
+      <w:r>
+        <w:rPr>
+          <w:rFonts w:ascii="Calibri" w:eastAsia="Times New Roman" w:hAnsi="Calibri" w:cs="Times New Roman"/>
+          <w:color w:val="000000"/>
+        </w:rPr>
+        <w:t xml:space="preserve">. For java we already have </w:t>
+      </w:r>
+      <w:proofErr w:type="spellStart"/>
+      <w:r>
+        <w:rPr>
+          <w:rFonts w:ascii="Calibri" w:eastAsia="Times New Roman" w:hAnsi="Calibri" w:cs="Times New Roman"/>
+          <w:color w:val="000000"/>
+        </w:rPr>
+        <w:t>jaxb</w:t>
+      </w:r>
+      <w:proofErr w:type="spellEnd"/>
+      <w:r>
+        <w:rPr>
+          <w:rFonts w:ascii="Calibri" w:eastAsia="Times New Roman" w:hAnsi="Calibri" w:cs="Times New Roman"/>
+          <w:color w:val="000000"/>
+        </w:rPr>
+        <w:t xml:space="preserve"> utility </w:t>
+      </w:r>
+      <w:r>
+        <w:rPr>
+          <w:rFonts w:ascii="Calibri" w:eastAsia="Times New Roman" w:hAnsi="Calibri" w:cs="Times New Roman"/>
+          <w:color w:val="000000"/>
+        </w:rPr>
+        <w:t>in place</w:t>
+      </w:r>
+      <w:r>
+        <w:rPr>
+          <w:rFonts w:ascii="Calibri" w:eastAsia="Times New Roman" w:hAnsi="Calibri" w:cs="Times New Roman"/>
+          <w:color w:val="000000"/>
+        </w:rPr>
         <w:t>.</w:t>
       </w:r>
     </w:p>
     <w:p>
       <w:r>
-        <w:t>Milestone 1 is supports just measureOnly and measureAndEnforce policy no</w:t>
+        <w:t xml:space="preserve">Milestone 1 </w:t>
+      </w:r>
+      <w:bookmarkStart w:id="0" w:name="_GoBack"/>
+      <w:bookmarkEnd w:id="0"/>
+      <w:r>
+        <w:t xml:space="preserve">supports just </w:t>
+      </w:r>
+      <w:proofErr w:type="spellStart"/>
+      <w:r>
+        <w:t>measureOnly</w:t>
+      </w:r>
+      <w:proofErr w:type="spellEnd"/>
+      <w:r>
+        <w:t xml:space="preserve"> and </w:t>
+      </w:r>
+      <w:proofErr w:type="spellStart"/>
+      <w:r>
+        <w:t>measureAndEnforce</w:t>
+      </w:r>
+      <w:proofErr w:type="spellEnd"/>
+      <w:r>
+        <w:t xml:space="preserve"> policy no</w:t>
       </w:r>
       <w:r>
         <w:t>t</w:t>
@@ -5975,22 +6971,49 @@
         </w:rPr>
         <w:t xml:space="preserve">Use </w:t>
       </w:r>
+      <w:proofErr w:type="spellStart"/>
       <w:r>
         <w:rPr>
           <w:rFonts w:ascii="Calibri" w:eastAsia="Times New Roman" w:hAnsi="Calibri" w:cs="Times New Roman"/>
           <w:color w:val="000000"/>
         </w:rPr>
-        <w:t>GenerateTrustPolicy.</w:t>
-      </w:r>
-      <w:r>
-        <w:t xml:space="preserve"> </w:t>
-      </w:r>
+        <w:t>GenerateTrustPolicy</w:t>
+      </w:r>
+      <w:proofErr w:type="spellEnd"/>
       <w:r>
         <w:rPr>
           <w:rFonts w:ascii="Calibri" w:eastAsia="Times New Roman" w:hAnsi="Calibri" w:cs="Times New Roman"/>
           <w:color w:val="000000"/>
         </w:rPr>
-        <w:t>createTrustPolicy(..)</w:t>
+        <w:t>.</w:t>
+      </w:r>
+      <w:r>
+        <w:t xml:space="preserve"> </w:t>
+      </w:r>
+      <w:proofErr w:type="spellStart"/>
+      <w:proofErr w:type="gramStart"/>
+      <w:r>
+        <w:rPr>
+          <w:rFonts w:ascii="Calibri" w:eastAsia="Times New Roman" w:hAnsi="Calibri" w:cs="Times New Roman"/>
+          <w:color w:val="000000"/>
+        </w:rPr>
+        <w:t>createTrustPolicy</w:t>
+      </w:r>
+      <w:proofErr w:type="spellEnd"/>
+      <w:r>
+        <w:rPr>
+          <w:rFonts w:ascii="Calibri" w:eastAsia="Times New Roman" w:hAnsi="Calibri" w:cs="Times New Roman"/>
+          <w:color w:val="000000"/>
+        </w:rPr>
+        <w:t>(</w:t>
+      </w:r>
+      <w:proofErr w:type="gramEnd"/>
+      <w:r>
+        <w:rPr>
+          <w:rFonts w:ascii="Calibri" w:eastAsia="Times New Roman" w:hAnsi="Calibri" w:cs="Times New Roman"/>
+          <w:color w:val="000000"/>
+        </w:rPr>
+        <w:t>..)</w:t>
       </w:r>
       <w:r>
         <w:rPr>
@@ -6016,24 +7039,64 @@
         <w:rPr>
           <w:rFonts w:ascii="Calibri" w:eastAsia="Times New Roman" w:hAnsi="Calibri" w:cs="Times New Roman"/>
         </w:rPr>
-        <w:t xml:space="preserve">Replace executeShellCommand() with </w:t>
-      </w:r>
+        <w:t xml:space="preserve">Replace </w:t>
+      </w:r>
+      <w:proofErr w:type="spellStart"/>
+      <w:proofErr w:type="gramStart"/>
+      <w:r>
+        <w:rPr>
+          <w:rFonts w:ascii="Calibri" w:eastAsia="Times New Roman" w:hAnsi="Calibri" w:cs="Times New Roman"/>
+        </w:rPr>
+        <w:t>executeShellCommand</w:t>
+      </w:r>
+      <w:proofErr w:type="spellEnd"/>
+      <w:r>
+        <w:rPr>
+          <w:rFonts w:ascii="Calibri" w:eastAsia="Times New Roman" w:hAnsi="Calibri" w:cs="Times New Roman"/>
+        </w:rPr>
+        <w:t>(</w:t>
+      </w:r>
+      <w:proofErr w:type="gramEnd"/>
+      <w:r>
+        <w:rPr>
+          <w:rFonts w:ascii="Calibri" w:eastAsia="Times New Roman" w:hAnsi="Calibri" w:cs="Times New Roman"/>
+        </w:rPr>
+        <w:t xml:space="preserve">) with </w:t>
+      </w:r>
+      <w:proofErr w:type="spellStart"/>
       <w:r>
         <w:t>com.intel.mtwilson.util.exec.ExecUtil</w:t>
       </w:r>
+      <w:proofErr w:type="spellEnd"/>
       <w:r>
         <w:t xml:space="preserve">. </w:t>
       </w:r>
+      <w:proofErr w:type="spellStart"/>
+      <w:proofErr w:type="gramStart"/>
       <w:r>
         <w:rPr>
           <w:rFonts w:ascii="Calibri" w:eastAsia="Times New Roman" w:hAnsi="Calibri" w:cs="Times New Roman"/>
         </w:rPr>
-        <w:t xml:space="preserve">executeShellCommand() deletes new line </w:t>
-      </w:r>
+        <w:t>executeShellCommand</w:t>
+      </w:r>
+      <w:proofErr w:type="spellEnd"/>
       <w:r>
         <w:rPr>
           <w:rFonts w:ascii="Calibri" w:eastAsia="Times New Roman" w:hAnsi="Calibri" w:cs="Times New Roman"/>
         </w:rPr>
+        <w:t>(</w:t>
+      </w:r>
+      <w:proofErr w:type="gramEnd"/>
+      <w:r>
+        <w:rPr>
+          <w:rFonts w:ascii="Calibri" w:eastAsia="Times New Roman" w:hAnsi="Calibri" w:cs="Times New Roman"/>
+        </w:rPr>
+        <w:t xml:space="preserve">) deletes new line </w:t>
+      </w:r>
+      <w:r>
+        <w:rPr>
+          <w:rFonts w:ascii="Calibri" w:eastAsia="Times New Roman" w:hAnsi="Calibri" w:cs="Times New Roman"/>
+        </w:rPr>
         <w:t>at the e</w:t>
       </w:r>
       <w:r>
@@ -6052,7 +7115,21 @@
         <w:rPr>
           <w:rFonts w:ascii="Calibri" w:eastAsia="Times New Roman" w:hAnsi="Calibri" w:cs="Times New Roman"/>
         </w:rPr>
-        <w:t xml:space="preserve"> not done by util class. So please make sure you </w:t>
+        <w:t xml:space="preserve"> not done by </w:t>
+      </w:r>
+      <w:proofErr w:type="spellStart"/>
+      <w:r>
+        <w:rPr>
+          <w:rFonts w:ascii="Calibri" w:eastAsia="Times New Roman" w:hAnsi="Calibri" w:cs="Times New Roman"/>
+        </w:rPr>
+        <w:t>util</w:t>
+      </w:r>
+      <w:proofErr w:type="spellEnd"/>
+      <w:r>
+        <w:rPr>
+          <w:rFonts w:ascii="Calibri" w:eastAsia="Times New Roman" w:hAnsi="Calibri" w:cs="Times New Roman"/>
+        </w:rPr>
+        <w:t xml:space="preserve"> class. So please make sure you </w:t>
       </w:r>
       <w:r>
         <w:rPr>
@@ -6103,16 +7180,26 @@
         <w:t>GET /</w:t>
       </w:r>
       <w:r>
-        <w:t>images/{image-id}/search</w:t>
+        <w:t>images</w:t>
+      </w:r>
+      <w:proofErr w:type="gramStart"/>
+      <w:r>
+        <w:t>/{</w:t>
+      </w:r>
+      <w:proofErr w:type="gramEnd"/>
+      <w:r>
+        <w:t>image-id}/search</w:t>
       </w:r>
     </w:p>
     <w:p>
       <w:r>
         <w:t xml:space="preserve">Type: </w:t>
       </w:r>
+      <w:proofErr w:type="spellStart"/>
       <w:r>
         <w:t>rpc</w:t>
       </w:r>
+      <w:proofErr w:type="spellEnd"/>
     </w:p>
     <w:p>
       <w:pPr>
@@ -6334,9 +7421,11 @@
             <w:shd w:val="clear" w:color="auto" w:fill="E7E6E6" w:themeFill="background2"/>
           </w:tcPr>
           <w:p>
+            <w:proofErr w:type="spellStart"/>
             <w:r>
               <w:t>boolean</w:t>
             </w:r>
+            <w:proofErr w:type="spellEnd"/>
           </w:p>
         </w:tc>
         <w:tc>
@@ -6533,7 +7622,29 @@
           <w:szCs w:val="18"/>
           <w:bdr w:val="none" w:sz="0" w:space="0" w:color="auto" w:frame="1"/>
         </w:rPr>
-        <w:t xml:space="preserve">  “include”:”*.sh”</w:t>
+        <w:t xml:space="preserve">  “include”:”*.</w:t>
+      </w:r>
+      <w:proofErr w:type="spellStart"/>
+      <w:r>
+        <w:rPr>
+          <w:rFonts w:ascii="Consolas" w:eastAsia="Times New Roman" w:hAnsi="Consolas" w:cs="Consolas"/>
+          <w:color w:val="393939"/>
+          <w:sz w:val="18"/>
+          <w:szCs w:val="18"/>
+          <w:bdr w:val="none" w:sz="0" w:space="0" w:color="auto" w:frame="1"/>
+        </w:rPr>
+        <w:t>sh</w:t>
+      </w:r>
+      <w:proofErr w:type="spellEnd"/>
+      <w:r>
+        <w:rPr>
+          <w:rFonts w:ascii="Consolas" w:eastAsia="Times New Roman" w:hAnsi="Consolas" w:cs="Consolas"/>
+          <w:color w:val="393939"/>
+          <w:sz w:val="18"/>
+          <w:szCs w:val="18"/>
+          <w:bdr w:val="none" w:sz="0" w:space="0" w:color="auto" w:frame="1"/>
+        </w:rPr>
+        <w:t>”</w:t>
       </w:r>
     </w:p>
     <w:p>
@@ -6627,7 +7738,30 @@
           <w:szCs w:val="18"/>
           <w:bdr w:val="none" w:sz="0" w:space="0" w:color="auto" w:frame="1"/>
         </w:rPr>
-        <w:t xml:space="preserve">  “recursive”:</w:t>
+        <w:t xml:space="preserve">  “</w:t>
+      </w:r>
+      <w:proofErr w:type="spellStart"/>
+      <w:proofErr w:type="gramStart"/>
+      <w:r>
+        <w:rPr>
+          <w:rFonts w:ascii="Consolas" w:eastAsia="Times New Roman" w:hAnsi="Consolas" w:cs="Consolas"/>
+          <w:color w:val="393939"/>
+          <w:sz w:val="18"/>
+          <w:szCs w:val="18"/>
+          <w:bdr w:val="none" w:sz="0" w:space="0" w:color="auto" w:frame="1"/>
+        </w:rPr>
+        <w:t>recursive</w:t>
+      </w:r>
+      <w:proofErr w:type="gramEnd"/>
+      <w:r>
+        <w:rPr>
+          <w:rFonts w:ascii="Consolas" w:eastAsia="Times New Roman" w:hAnsi="Consolas" w:cs="Consolas"/>
+          <w:color w:val="393939"/>
+          <w:sz w:val="18"/>
+          <w:szCs w:val="18"/>
+          <w:bdr w:val="none" w:sz="0" w:space="0" w:color="auto" w:frame="1"/>
+        </w:rPr>
+        <w:t>”:</w:t>
       </w:r>
       <w:r>
         <w:rPr>
@@ -6639,6 +7773,7 @@
         </w:rPr>
         <w:t>true</w:t>
       </w:r>
+      <w:proofErr w:type="spellEnd"/>
     </w:p>
     <w:p>
       <w:pPr>
@@ -6684,7 +7819,29 @@
           <w:szCs w:val="18"/>
           <w:bdr w:val="none" w:sz="0" w:space="0" w:color="auto" w:frame="1"/>
         </w:rPr>
-        <w:t xml:space="preserve">  “files”</w:t>
+        <w:t xml:space="preserve">  “</w:t>
+      </w:r>
+      <w:proofErr w:type="gramStart"/>
+      <w:r>
+        <w:rPr>
+          <w:rFonts w:ascii="Consolas" w:eastAsia="Times New Roman" w:hAnsi="Consolas" w:cs="Consolas"/>
+          <w:color w:val="393939"/>
+          <w:sz w:val="18"/>
+          <w:szCs w:val="18"/>
+          <w:bdr w:val="none" w:sz="0" w:space="0" w:color="auto" w:frame="1"/>
+        </w:rPr>
+        <w:t>files</w:t>
+      </w:r>
+      <w:proofErr w:type="gramEnd"/>
+      <w:r>
+        <w:rPr>
+          <w:rFonts w:ascii="Consolas" w:eastAsia="Times New Roman" w:hAnsi="Consolas" w:cs="Consolas"/>
+          <w:color w:val="393939"/>
+          <w:sz w:val="18"/>
+          <w:szCs w:val="18"/>
+          <w:bdr w:val="none" w:sz="0" w:space="0" w:color="auto" w:frame="1"/>
+        </w:rPr>
+        <w:t>”</w:t>
       </w:r>
       <w:r>
         <w:rPr>
@@ -7037,24 +8194,51 @@
           <w:rFonts w:ascii="Calibri" w:eastAsia="Times New Roman" w:hAnsi="Calibri" w:cs="Times New Roman"/>
           <w:color w:val="000000"/>
         </w:rPr>
-        <w:t>Use GenerateTrustPolicy.</w:t>
-      </w:r>
-      <w:r>
-        <w:t xml:space="preserve"> </w:t>
-      </w:r>
+        <w:t xml:space="preserve">Use </w:t>
+      </w:r>
+      <w:proofErr w:type="spellStart"/>
       <w:r>
         <w:rPr>
           <w:rFonts w:ascii="Calibri" w:eastAsia="Times New Roman" w:hAnsi="Calibri" w:cs="Times New Roman"/>
           <w:color w:val="000000"/>
         </w:rPr>
-        <w:t>createWhitelist</w:t>
-      </w:r>
+        <w:t>GenerateTrustPolicy</w:t>
+      </w:r>
+      <w:proofErr w:type="spellEnd"/>
       <w:r>
         <w:rPr>
           <w:rFonts w:ascii="Calibri" w:eastAsia="Times New Roman" w:hAnsi="Calibri" w:cs="Times New Roman"/>
           <w:color w:val="000000"/>
         </w:rPr>
-        <w:t>(..)</w:t>
+        <w:t>.</w:t>
+      </w:r>
+      <w:r>
+        <w:t xml:space="preserve"> </w:t>
+      </w:r>
+      <w:proofErr w:type="spellStart"/>
+      <w:proofErr w:type="gramStart"/>
+      <w:r>
+        <w:rPr>
+          <w:rFonts w:ascii="Calibri" w:eastAsia="Times New Roman" w:hAnsi="Calibri" w:cs="Times New Roman"/>
+          <w:color w:val="000000"/>
+        </w:rPr>
+        <w:t>createWhitelist</w:t>
+      </w:r>
+      <w:proofErr w:type="spellEnd"/>
+      <w:r>
+        <w:rPr>
+          <w:rFonts w:ascii="Calibri" w:eastAsia="Times New Roman" w:hAnsi="Calibri" w:cs="Times New Roman"/>
+          <w:color w:val="000000"/>
+        </w:rPr>
+        <w:t>(</w:t>
+      </w:r>
+      <w:proofErr w:type="gramEnd"/>
+      <w:r>
+        <w:rPr>
+          <w:rFonts w:ascii="Calibri" w:eastAsia="Times New Roman" w:hAnsi="Calibri" w:cs="Times New Roman"/>
+          <w:color w:val="000000"/>
+        </w:rPr>
+        <w:t>..)</w:t>
       </w:r>
       <w:r>
         <w:rPr>
@@ -7128,26 +8312,58 @@
         <w:rPr>
           <w:rFonts w:ascii="Calibri" w:eastAsia="Times New Roman" w:hAnsi="Calibri" w:cs="Times New Roman"/>
         </w:rPr>
-        <w:t>Replace executeShellCommand</w:t>
-      </w:r>
+        <w:t xml:space="preserve">Replace </w:t>
+      </w:r>
+      <w:proofErr w:type="spellStart"/>
+      <w:proofErr w:type="gramStart"/>
       <w:r>
         <w:rPr>
           <w:rFonts w:ascii="Calibri" w:eastAsia="Times New Roman" w:hAnsi="Calibri" w:cs="Times New Roman"/>
         </w:rPr>
-        <w:t>() with mtwilson-</w:t>
-      </w:r>
+        <w:t>executeShellCommand</w:t>
+      </w:r>
+      <w:proofErr w:type="spellEnd"/>
       <w:r>
         <w:rPr>
           <w:rFonts w:ascii="Calibri" w:eastAsia="Times New Roman" w:hAnsi="Calibri" w:cs="Times New Roman"/>
         </w:rPr>
-        <w:t xml:space="preserve">util </w:t>
-      </w:r>
+        <w:t>(</w:t>
+      </w:r>
+      <w:proofErr w:type="gramEnd"/>
       <w:r>
         <w:rPr>
           <w:rFonts w:ascii="Calibri" w:eastAsia="Times New Roman" w:hAnsi="Calibri" w:cs="Times New Roman"/>
         </w:rPr>
+        <w:t xml:space="preserve">) with </w:t>
+      </w:r>
+      <w:proofErr w:type="spellStart"/>
+      <w:r>
+        <w:rPr>
+          <w:rFonts w:ascii="Calibri" w:eastAsia="Times New Roman" w:hAnsi="Calibri" w:cs="Times New Roman"/>
+        </w:rPr>
+        <w:t>mtwilson-</w:t>
+      </w:r>
+      <w:r>
+        <w:rPr>
+          <w:rFonts w:ascii="Calibri" w:eastAsia="Times New Roman" w:hAnsi="Calibri" w:cs="Times New Roman"/>
+        </w:rPr>
+        <w:t>util</w:t>
+      </w:r>
+      <w:proofErr w:type="spellEnd"/>
+      <w:r>
+        <w:rPr>
+          <w:rFonts w:ascii="Calibri" w:eastAsia="Times New Roman" w:hAnsi="Calibri" w:cs="Times New Roman"/>
+        </w:rPr>
+        <w:t xml:space="preserve"> </w:t>
+      </w:r>
+      <w:proofErr w:type="spellStart"/>
+      <w:r>
+        <w:rPr>
+          <w:rFonts w:ascii="Calibri" w:eastAsia="Times New Roman" w:hAnsi="Calibri" w:cs="Times New Roman"/>
+        </w:rPr>
         <w:t>com.intel.mtwilson.util.exec.ExecUtil</w:t>
       </w:r>
+      <w:proofErr w:type="spellEnd"/>
       <w:r>
         <w:rPr>
           <w:rFonts w:ascii="Calibri" w:eastAsia="Times New Roman" w:hAnsi="Calibri" w:cs="Times New Roman"/>
@@ -7183,7 +8399,25 @@
         <w:t xml:space="preserve"> </w:t>
       </w:r>
       <w:r>
-        <w:t>/trustpolicies/{trustpolicy_id}</w:t>
+        <w:t>/</w:t>
+      </w:r>
+      <w:proofErr w:type="spellStart"/>
+      <w:r>
+        <w:t>trustpolicies</w:t>
+      </w:r>
+      <w:proofErr w:type="spellEnd"/>
+      <w:proofErr w:type="gramStart"/>
+      <w:r>
+        <w:t>/{</w:t>
+      </w:r>
+      <w:proofErr w:type="spellStart"/>
+      <w:proofErr w:type="gramEnd"/>
+      <w:r>
+        <w:t>trustpolicy_id</w:t>
+      </w:r>
+      <w:proofErr w:type="spellEnd"/>
+      <w:r>
+        <w:t>}</w:t>
       </w:r>
       <w:r>
         <w:t>/sign</w:t>
@@ -7191,8 +8425,13 @@
     </w:p>
     <w:p>
       <w:r>
-        <w:t>Type: rpc</w:t>
-      </w:r>
+        <w:t xml:space="preserve">Type: </w:t>
+      </w:r>
+      <w:proofErr w:type="spellStart"/>
+      <w:r>
+        <w:t>rpc</w:t>
+      </w:r>
+      <w:proofErr w:type="spellEnd"/>
     </w:p>
     <w:p>
       <w:pPr>
@@ -7493,7 +8732,29 @@
           <w:szCs w:val="18"/>
           <w:bdr w:val="none" w:sz="0" w:space="0" w:color="auto" w:frame="1"/>
         </w:rPr>
-        <w:t>“id”: “9</w:t>
+        <w:t>“</w:t>
+      </w:r>
+      <w:proofErr w:type="gramStart"/>
+      <w:r>
+        <w:rPr>
+          <w:rFonts w:ascii="Consolas" w:eastAsia="Times New Roman" w:hAnsi="Consolas" w:cs="Consolas"/>
+          <w:color w:val="393939"/>
+          <w:sz w:val="18"/>
+          <w:szCs w:val="18"/>
+          <w:bdr w:val="none" w:sz="0" w:space="0" w:color="auto" w:frame="1"/>
+        </w:rPr>
+        <w:t>id</w:t>
+      </w:r>
+      <w:proofErr w:type="gramEnd"/>
+      <w:r>
+        <w:rPr>
+          <w:rFonts w:ascii="Consolas" w:eastAsia="Times New Roman" w:hAnsi="Consolas" w:cs="Consolas"/>
+          <w:color w:val="393939"/>
+          <w:sz w:val="18"/>
+          <w:szCs w:val="18"/>
+          <w:bdr w:val="none" w:sz="0" w:space="0" w:color="auto" w:frame="1"/>
+        </w:rPr>
+        <w:t>”: “9</w:t>
       </w:r>
       <w:r>
         <w:rPr>
@@ -7600,7 +8861,29 @@
           <w:szCs w:val="18"/>
           <w:bdr w:val="none" w:sz="0" w:space="0" w:color="auto" w:frame="1"/>
         </w:rPr>
-        <w:t xml:space="preserve">  “image_id”: “5454</w:t>
+        <w:t xml:space="preserve">  “</w:t>
+      </w:r>
+      <w:proofErr w:type="spellStart"/>
+      <w:r>
+        <w:rPr>
+          <w:rFonts w:ascii="Consolas" w:eastAsia="Times New Roman" w:hAnsi="Consolas" w:cs="Consolas"/>
+          <w:color w:val="393939"/>
+          <w:sz w:val="18"/>
+          <w:szCs w:val="18"/>
+          <w:bdr w:val="none" w:sz="0" w:space="0" w:color="auto" w:frame="1"/>
+        </w:rPr>
+        <w:t>image_id</w:t>
+      </w:r>
+      <w:proofErr w:type="spellEnd"/>
+      <w:r>
+        <w:rPr>
+          <w:rFonts w:ascii="Consolas" w:eastAsia="Times New Roman" w:hAnsi="Consolas" w:cs="Consolas"/>
+          <w:color w:val="393939"/>
+          <w:sz w:val="18"/>
+          <w:szCs w:val="18"/>
+          <w:bdr w:val="none" w:sz="0" w:space="0" w:color="auto" w:frame="1"/>
+        </w:rPr>
+        <w:t>”: “5454</w:t>
       </w:r>
       <w:r>
         <w:rPr>
@@ -7687,8 +8970,31 @@
           <w:szCs w:val="18"/>
           <w:bdr w:val="none" w:sz="0" w:space="0" w:color="auto" w:frame="1"/>
         </w:rPr>
-        <w:t xml:space="preserve">  “trust_policy”: “&lt;</w:t>
-      </w:r>
+        <w:t xml:space="preserve">  “</w:t>
+      </w:r>
+      <w:proofErr w:type="spellStart"/>
+      <w:r>
+        <w:rPr>
+          <w:rFonts w:ascii="Consolas" w:eastAsia="Times New Roman" w:hAnsi="Consolas" w:cs="Consolas"/>
+          <w:color w:val="393939"/>
+          <w:sz w:val="18"/>
+          <w:szCs w:val="18"/>
+          <w:bdr w:val="none" w:sz="0" w:space="0" w:color="auto" w:frame="1"/>
+        </w:rPr>
+        <w:t>trust_policy</w:t>
+      </w:r>
+      <w:proofErr w:type="spellEnd"/>
+      <w:r>
+        <w:rPr>
+          <w:rFonts w:ascii="Consolas" w:eastAsia="Times New Roman" w:hAnsi="Consolas" w:cs="Consolas"/>
+          <w:color w:val="393939"/>
+          <w:sz w:val="18"/>
+          <w:szCs w:val="18"/>
+          <w:bdr w:val="none" w:sz="0" w:space="0" w:color="auto" w:frame="1"/>
+        </w:rPr>
+        <w:t>”: “&lt;</w:t>
+      </w:r>
+      <w:proofErr w:type="spellStart"/>
       <w:r>
         <w:rPr>
           <w:rFonts w:ascii="Consolas" w:eastAsia="Times New Roman" w:hAnsi="Consolas" w:cs="Consolas"/>
@@ -7699,6 +9005,7 @@
         </w:rPr>
         <w:t>TrustPolicy</w:t>
       </w:r>
+      <w:proofErr w:type="spellEnd"/>
       <w:r>
         <w:rPr>
           <w:rFonts w:ascii="Consolas" w:eastAsia="Times New Roman" w:hAnsi="Consolas" w:cs="Consolas"/>
@@ -7717,7 +9024,51 @@
           <w:szCs w:val="18"/>
           <w:bdr w:val="none" w:sz="0" w:space="0" w:color="auto" w:frame="1"/>
         </w:rPr>
-        <w:t>….&lt;/TrustPolicy&gt;</w:t>
+        <w:t>…</w:t>
+      </w:r>
+      <w:proofErr w:type="gramStart"/>
+      <w:r>
+        <w:rPr>
+          <w:rFonts w:ascii="Consolas" w:eastAsia="Times New Roman" w:hAnsi="Consolas" w:cs="Consolas"/>
+          <w:color w:val="393939"/>
+          <w:sz w:val="18"/>
+          <w:szCs w:val="18"/>
+          <w:bdr w:val="none" w:sz="0" w:space="0" w:color="auto" w:frame="1"/>
+        </w:rPr>
+        <w:t>.&lt;</w:t>
+      </w:r>
+      <w:proofErr w:type="gramEnd"/>
+      <w:r>
+        <w:rPr>
+          <w:rFonts w:ascii="Consolas" w:eastAsia="Times New Roman" w:hAnsi="Consolas" w:cs="Consolas"/>
+          <w:color w:val="393939"/>
+          <w:sz w:val="18"/>
+          <w:szCs w:val="18"/>
+          <w:bdr w:val="none" w:sz="0" w:space="0" w:color="auto" w:frame="1"/>
+        </w:rPr>
+        <w:t>/</w:t>
+      </w:r>
+      <w:proofErr w:type="spellStart"/>
+      <w:r>
+        <w:rPr>
+          <w:rFonts w:ascii="Consolas" w:eastAsia="Times New Roman" w:hAnsi="Consolas" w:cs="Consolas"/>
+          <w:color w:val="393939"/>
+          <w:sz w:val="18"/>
+          <w:szCs w:val="18"/>
+          <w:bdr w:val="none" w:sz="0" w:space="0" w:color="auto" w:frame="1"/>
+        </w:rPr>
+        <w:t>TrustPolicy</w:t>
+      </w:r>
+      <w:proofErr w:type="spellEnd"/>
+      <w:r>
+        <w:rPr>
+          <w:rFonts w:ascii="Consolas" w:eastAsia="Times New Roman" w:hAnsi="Consolas" w:cs="Consolas"/>
+          <w:color w:val="393939"/>
+          <w:sz w:val="18"/>
+          <w:szCs w:val="18"/>
+          <w:bdr w:val="none" w:sz="0" w:space="0" w:color="auto" w:frame="1"/>
+        </w:rPr>
+        <w:t>&gt;</w:t>
       </w:r>
       <w:r>
         <w:rPr>
@@ -7775,7 +9126,29 @@
           <w:bdr w:val="none" w:sz="0" w:space="0" w:color="auto" w:frame="1"/>
         </w:rPr>
         <w:lastRenderedPageBreak/>
-        <w:t xml:space="preserve">  “host_id”: null</w:t>
+        <w:t xml:space="preserve">  “</w:t>
+      </w:r>
+      <w:proofErr w:type="spellStart"/>
+      <w:r>
+        <w:rPr>
+          <w:rFonts w:ascii="Consolas" w:eastAsia="Times New Roman" w:hAnsi="Consolas" w:cs="Consolas"/>
+          <w:color w:val="393939"/>
+          <w:sz w:val="18"/>
+          <w:szCs w:val="18"/>
+          <w:bdr w:val="none" w:sz="0" w:space="0" w:color="auto" w:frame="1"/>
+        </w:rPr>
+        <w:t>host_id</w:t>
+      </w:r>
+      <w:proofErr w:type="spellEnd"/>
+      <w:r>
+        <w:rPr>
+          <w:rFonts w:ascii="Consolas" w:eastAsia="Times New Roman" w:hAnsi="Consolas" w:cs="Consolas"/>
+          <w:color w:val="393939"/>
+          <w:sz w:val="18"/>
+          <w:szCs w:val="18"/>
+          <w:bdr w:val="none" w:sz="0" w:space="0" w:color="auto" w:frame="1"/>
+        </w:rPr>
+        <w:t>”: null</w:t>
       </w:r>
     </w:p>
     <w:p>
@@ -7850,9 +9223,11 @@
       <w:r>
         <w:t xml:space="preserve">Use </w:t>
       </w:r>
+      <w:proofErr w:type="spellStart"/>
       <w:r>
         <w:t>SignWithMtWilson</w:t>
       </w:r>
+      <w:proofErr w:type="spellEnd"/>
     </w:p>
     <w:p>
       <w:pPr>
@@ -7863,7 +9238,15 @@
         </w:numPr>
       </w:pPr>
       <w:r>
-        <w:t>This class is going to be changed. We will no longer need to add certificate in keystore.</w:t>
+        <w:t xml:space="preserve">This class is going to be changed. We will no longer need to add certificate in </w:t>
+      </w:r>
+      <w:proofErr w:type="spellStart"/>
+      <w:r>
+        <w:t>keystore</w:t>
+      </w:r>
+      <w:proofErr w:type="spellEnd"/>
+      <w:r>
+        <w:t>.</w:t>
       </w:r>
     </w:p>
     <w:p>
@@ -7981,6 +9364,7 @@
             <w:shd w:val="clear" w:color="auto" w:fill="E7E6E6" w:themeFill="background2"/>
           </w:tcPr>
           <w:p>
+            <w:proofErr w:type="spellStart"/>
             <w:r>
               <w:t>i</w:t>
             </w:r>
@@ -7990,6 +9374,7 @@
             <w:r>
               <w:t>_id</w:t>
             </w:r>
+            <w:proofErr w:type="spellEnd"/>
           </w:p>
         </w:tc>
         <w:tc>
@@ -8029,6 +9414,7 @@
             <w:shd w:val="clear" w:color="auto" w:fill="E7E6E6" w:themeFill="background2"/>
           </w:tcPr>
           <w:p>
+            <w:proofErr w:type="spellStart"/>
             <w:r>
               <w:t>t</w:t>
             </w:r>
@@ -8044,6 +9430,7 @@
             <w:r>
               <w:t>_id</w:t>
             </w:r>
+            <w:proofErr w:type="spellEnd"/>
           </w:p>
         </w:tc>
         <w:tc>
@@ -8082,6 +9469,7 @@
             <w:shd w:val="clear" w:color="auto" w:fill="E7E6E6" w:themeFill="background2"/>
           </w:tcPr>
           <w:p>
+            <w:proofErr w:type="spellStart"/>
             <w:r>
               <w:t>image_s</w:t>
             </w:r>
@@ -8094,6 +9482,7 @@
             <w:r>
               <w:t>id</w:t>
             </w:r>
+            <w:proofErr w:type="spellEnd"/>
           </w:p>
         </w:tc>
         <w:tc>
@@ -8265,7 +9654,29 @@
           <w:szCs w:val="18"/>
           <w:bdr w:val="none" w:sz="0" w:space="0" w:color="auto" w:frame="1"/>
         </w:rPr>
-        <w:t>“id”: “9</w:t>
+        <w:t>“</w:t>
+      </w:r>
+      <w:proofErr w:type="gramStart"/>
+      <w:r>
+        <w:rPr>
+          <w:rFonts w:ascii="Consolas" w:eastAsia="Times New Roman" w:hAnsi="Consolas" w:cs="Consolas"/>
+          <w:color w:val="393939"/>
+          <w:sz w:val="18"/>
+          <w:szCs w:val="18"/>
+          <w:bdr w:val="none" w:sz="0" w:space="0" w:color="auto" w:frame="1"/>
+        </w:rPr>
+        <w:t>id</w:t>
+      </w:r>
+      <w:proofErr w:type="gramEnd"/>
+      <w:r>
+        <w:rPr>
+          <w:rFonts w:ascii="Consolas" w:eastAsia="Times New Roman" w:hAnsi="Consolas" w:cs="Consolas"/>
+          <w:color w:val="393939"/>
+          <w:sz w:val="18"/>
+          <w:szCs w:val="18"/>
+          <w:bdr w:val="none" w:sz="0" w:space="0" w:color="auto" w:frame="1"/>
+        </w:rPr>
+        <w:t>”: “9</w:t>
       </w:r>
       <w:r>
         <w:rPr>
@@ -8372,7 +9783,29 @@
           <w:szCs w:val="18"/>
           <w:bdr w:val="none" w:sz="0" w:space="0" w:color="auto" w:frame="1"/>
         </w:rPr>
-        <w:t xml:space="preserve">  “image_id”: “5454</w:t>
+        <w:t xml:space="preserve">  “</w:t>
+      </w:r>
+      <w:proofErr w:type="spellStart"/>
+      <w:r>
+        <w:rPr>
+          <w:rFonts w:ascii="Consolas" w:eastAsia="Times New Roman" w:hAnsi="Consolas" w:cs="Consolas"/>
+          <w:color w:val="393939"/>
+          <w:sz w:val="18"/>
+          <w:szCs w:val="18"/>
+          <w:bdr w:val="none" w:sz="0" w:space="0" w:color="auto" w:frame="1"/>
+        </w:rPr>
+        <w:t>image_id</w:t>
+      </w:r>
+      <w:proofErr w:type="spellEnd"/>
+      <w:r>
+        <w:rPr>
+          <w:rFonts w:ascii="Consolas" w:eastAsia="Times New Roman" w:hAnsi="Consolas" w:cs="Consolas"/>
+          <w:color w:val="393939"/>
+          <w:sz w:val="18"/>
+          <w:szCs w:val="18"/>
+          <w:bdr w:val="none" w:sz="0" w:space="0" w:color="auto" w:frame="1"/>
+        </w:rPr>
+        <w:t>”: “5454</w:t>
       </w:r>
       <w:r>
         <w:rPr>
@@ -8459,7 +9892,29 @@
           <w:szCs w:val="18"/>
           <w:bdr w:val="none" w:sz="0" w:space="0" w:color="auto" w:frame="1"/>
         </w:rPr>
-        <w:t xml:space="preserve">  “image_uri”: “glance:</w:t>
+        <w:t xml:space="preserve">  “</w:t>
+      </w:r>
+      <w:proofErr w:type="spellStart"/>
+      <w:r>
+        <w:rPr>
+          <w:rFonts w:ascii="Consolas" w:eastAsia="Times New Roman" w:hAnsi="Consolas" w:cs="Consolas"/>
+          <w:color w:val="393939"/>
+          <w:sz w:val="18"/>
+          <w:szCs w:val="18"/>
+          <w:bdr w:val="none" w:sz="0" w:space="0" w:color="auto" w:frame="1"/>
+        </w:rPr>
+        <w:t>image_uri</w:t>
+      </w:r>
+      <w:proofErr w:type="spellEnd"/>
+      <w:r>
+        <w:rPr>
+          <w:rFonts w:ascii="Consolas" w:eastAsia="Times New Roman" w:hAnsi="Consolas" w:cs="Consolas"/>
+          <w:color w:val="393939"/>
+          <w:sz w:val="18"/>
+          <w:szCs w:val="18"/>
+          <w:bdr w:val="none" w:sz="0" w:space="0" w:color="auto" w:frame="1"/>
+        </w:rPr>
+        <w:t>”: “glance:</w:t>
       </w:r>
       <w:r>
         <w:rPr>
@@ -8526,7 +9981,29 @@
           <w:szCs w:val="18"/>
           <w:bdr w:val="none" w:sz="0" w:space="0" w:color="auto" w:frame="1"/>
         </w:rPr>
-        <w:t xml:space="preserve">  “date”: “20</w:t>
+        <w:t xml:space="preserve">  “</w:t>
+      </w:r>
+      <w:proofErr w:type="gramStart"/>
+      <w:r>
+        <w:rPr>
+          <w:rFonts w:ascii="Consolas" w:eastAsia="Times New Roman" w:hAnsi="Consolas" w:cs="Consolas"/>
+          <w:color w:val="393939"/>
+          <w:sz w:val="18"/>
+          <w:szCs w:val="18"/>
+          <w:bdr w:val="none" w:sz="0" w:space="0" w:color="auto" w:frame="1"/>
+        </w:rPr>
+        <w:t>date</w:t>
+      </w:r>
+      <w:proofErr w:type="gramEnd"/>
+      <w:r>
+        <w:rPr>
+          <w:rFonts w:ascii="Consolas" w:eastAsia="Times New Roman" w:hAnsi="Consolas" w:cs="Consolas"/>
+          <w:color w:val="393939"/>
+          <w:sz w:val="18"/>
+          <w:szCs w:val="18"/>
+          <w:bdr w:val="none" w:sz="0" w:space="0" w:color="auto" w:frame="1"/>
+        </w:rPr>
+        <w:t>”: “20</w:t>
       </w:r>
       <w:r>
         <w:rPr>
@@ -8633,7 +10110,29 @@
           <w:szCs w:val="18"/>
           <w:bdr w:val="none" w:sz="0" w:space="0" w:color="auto" w:frame="1"/>
         </w:rPr>
-        <w:t xml:space="preserve">  “tmp_location”: null</w:t>
+        <w:t xml:space="preserve">  “</w:t>
+      </w:r>
+      <w:proofErr w:type="spellStart"/>
+      <w:r>
+        <w:rPr>
+          <w:rFonts w:ascii="Consolas" w:eastAsia="Times New Roman" w:hAnsi="Consolas" w:cs="Consolas"/>
+          <w:color w:val="393939"/>
+          <w:sz w:val="18"/>
+          <w:szCs w:val="18"/>
+          <w:bdr w:val="none" w:sz="0" w:space="0" w:color="auto" w:frame="1"/>
+        </w:rPr>
+        <w:t>tmp_location</w:t>
+      </w:r>
+      <w:proofErr w:type="spellEnd"/>
+      <w:r>
+        <w:rPr>
+          <w:rFonts w:ascii="Consolas" w:eastAsia="Times New Roman" w:hAnsi="Consolas" w:cs="Consolas"/>
+          <w:color w:val="393939"/>
+          <w:sz w:val="18"/>
+          <w:szCs w:val="18"/>
+          <w:bdr w:val="none" w:sz="0" w:space="0" w:color="auto" w:frame="1"/>
+        </w:rPr>
+        <w:t>”: null</w:t>
       </w:r>
     </w:p>
     <w:p>
@@ -8680,7 +10179,29 @@
           <w:szCs w:val="18"/>
           <w:bdr w:val="none" w:sz="0" w:space="0" w:color="auto" w:frame="1"/>
         </w:rPr>
-        <w:t xml:space="preserve">  “checksum”: “</w:t>
+        <w:t xml:space="preserve">  “</w:t>
+      </w:r>
+      <w:proofErr w:type="gramStart"/>
+      <w:r>
+        <w:rPr>
+          <w:rFonts w:ascii="Consolas" w:eastAsia="Times New Roman" w:hAnsi="Consolas" w:cs="Consolas"/>
+          <w:color w:val="393939"/>
+          <w:sz w:val="18"/>
+          <w:szCs w:val="18"/>
+          <w:bdr w:val="none" w:sz="0" w:space="0" w:color="auto" w:frame="1"/>
+        </w:rPr>
+        <w:t>checksum</w:t>
+      </w:r>
+      <w:proofErr w:type="gramEnd"/>
+      <w:r>
+        <w:rPr>
+          <w:rFonts w:ascii="Consolas" w:eastAsia="Times New Roman" w:hAnsi="Consolas" w:cs="Consolas"/>
+          <w:color w:val="393939"/>
+          <w:sz w:val="18"/>
+          <w:szCs w:val="18"/>
+          <w:bdr w:val="none" w:sz="0" w:space="0" w:color="auto" w:frame="1"/>
+        </w:rPr>
+        <w:t>”: “</w:t>
       </w:r>
       <w:r>
         <w:rPr>
@@ -8747,7 +10268,29 @@
           <w:szCs w:val="18"/>
           <w:bdr w:val="none" w:sz="0" w:space="0" w:color="auto" w:frame="1"/>
         </w:rPr>
-        <w:t xml:space="preserve">  “status”: </w:t>
+        <w:t xml:space="preserve">  “</w:t>
+      </w:r>
+      <w:proofErr w:type="gramStart"/>
+      <w:r>
+        <w:rPr>
+          <w:rFonts w:ascii="Consolas" w:eastAsia="Times New Roman" w:hAnsi="Consolas" w:cs="Consolas"/>
+          <w:color w:val="393939"/>
+          <w:sz w:val="18"/>
+          <w:szCs w:val="18"/>
+          <w:bdr w:val="none" w:sz="0" w:space="0" w:color="auto" w:frame="1"/>
+        </w:rPr>
+        <w:t>status</w:t>
+      </w:r>
+      <w:proofErr w:type="gramEnd"/>
+      <w:r>
+        <w:rPr>
+          <w:rFonts w:ascii="Consolas" w:eastAsia="Times New Roman" w:hAnsi="Consolas" w:cs="Consolas"/>
+          <w:color w:val="393939"/>
+          <w:sz w:val="18"/>
+          <w:szCs w:val="18"/>
+          <w:bdr w:val="none" w:sz="0" w:space="0" w:color="auto" w:frame="1"/>
+        </w:rPr>
+        <w:t xml:space="preserve">”: </w:t>
       </w:r>
       <w:r>
         <w:rPr>
@@ -8826,6 +10369,7 @@
         </w:rPr>
         <w:t xml:space="preserve">  “</w:t>
       </w:r>
+      <w:proofErr w:type="spellStart"/>
       <w:r>
         <w:rPr>
           <w:rFonts w:ascii="Consolas" w:eastAsia="Times New Roman" w:hAnsi="Consolas" w:cs="Consolas"/>
@@ -8836,6 +10380,7 @@
         </w:rPr>
         <w:t>content_length</w:t>
       </w:r>
+      <w:proofErr w:type="spellEnd"/>
       <w:r>
         <w:rPr>
           <w:rFonts w:ascii="Consolas" w:eastAsia="Times New Roman" w:hAnsi="Consolas" w:cs="Consolas"/>
@@ -8911,7 +10456,29 @@
           <w:szCs w:val="18"/>
           <w:bdr w:val="none" w:sz="0" w:space="0" w:color="auto" w:frame="1"/>
         </w:rPr>
-        <w:t xml:space="preserve">  “content_sent”: “785564</w:t>
+        <w:t xml:space="preserve">  “</w:t>
+      </w:r>
+      <w:proofErr w:type="spellStart"/>
+      <w:r>
+        <w:rPr>
+          <w:rFonts w:ascii="Consolas" w:eastAsia="Times New Roman" w:hAnsi="Consolas" w:cs="Consolas"/>
+          <w:color w:val="393939"/>
+          <w:sz w:val="18"/>
+          <w:szCs w:val="18"/>
+          <w:bdr w:val="none" w:sz="0" w:space="0" w:color="auto" w:frame="1"/>
+        </w:rPr>
+        <w:t>content_sent</w:t>
+      </w:r>
+      <w:proofErr w:type="spellEnd"/>
+      <w:r>
+        <w:rPr>
+          <w:rFonts w:ascii="Consolas" w:eastAsia="Times New Roman" w:hAnsi="Consolas" w:cs="Consolas"/>
+          <w:color w:val="393939"/>
+          <w:sz w:val="18"/>
+          <w:szCs w:val="18"/>
+          <w:bdr w:val="none" w:sz="0" w:space="0" w:color="auto" w:frame="1"/>
+        </w:rPr>
+        <w:t>”: “785564</w:t>
       </w:r>
       <w:r>
         <w:rPr>
@@ -9053,17 +10620,49 @@
           <w:rFonts w:ascii="Calibri" w:eastAsia="Times New Roman" w:hAnsi="Calibri" w:cs="Times New Roman"/>
           <w:color w:val="000000"/>
         </w:rPr>
-        <w:t xml:space="preserve"> create a new “upload task” object with the image id &amp; image store information, and let the server update this “upload task” with the progress of the upload itself. The client can then query it  (imagine progress bar in the UI)</w:t>
-      </w:r>
-      <w:r>
-        <w:t xml:space="preserve"> </w:t>
-      </w:r>
+        <w:t xml:space="preserve"> create a new “upload task” object with the image id &amp; image store information, and let the server update this “upload task” with the progress of the upload itself. The client can then query </w:t>
+      </w:r>
+      <w:proofErr w:type="gramStart"/>
       <w:r>
         <w:rPr>
           <w:rFonts w:ascii="Calibri" w:eastAsia="Times New Roman" w:hAnsi="Calibri" w:cs="Times New Roman"/>
           <w:color w:val="000000"/>
         </w:rPr>
-        <w:t>and when done the #bytes for image_size == #bytes sent</w:t>
+        <w:t>it  (</w:t>
+      </w:r>
+      <w:proofErr w:type="gramEnd"/>
+      <w:r>
+        <w:rPr>
+          <w:rFonts w:ascii="Calibri" w:eastAsia="Times New Roman" w:hAnsi="Calibri" w:cs="Times New Roman"/>
+          <w:color w:val="000000"/>
+        </w:rPr>
+        <w:t>imagine progress bar in the UI)</w:t>
+      </w:r>
+      <w:r>
+        <w:t xml:space="preserve"> </w:t>
+      </w:r>
+      <w:r>
+        <w:rPr>
+          <w:rFonts w:ascii="Calibri" w:eastAsia="Times New Roman" w:hAnsi="Calibri" w:cs="Times New Roman"/>
+          <w:color w:val="000000"/>
+        </w:rPr>
+        <w:t xml:space="preserve">and when done the #bytes for </w:t>
+      </w:r>
+      <w:proofErr w:type="spellStart"/>
+      <w:r>
+        <w:rPr>
+          <w:rFonts w:ascii="Calibri" w:eastAsia="Times New Roman" w:hAnsi="Calibri" w:cs="Times New Roman"/>
+          <w:color w:val="000000"/>
+        </w:rPr>
+        <w:t>image_size</w:t>
+      </w:r>
+      <w:proofErr w:type="spellEnd"/>
+      <w:r>
+        <w:rPr>
+          <w:rFonts w:ascii="Calibri" w:eastAsia="Times New Roman" w:hAnsi="Calibri" w:cs="Times New Roman"/>
+          <w:color w:val="000000"/>
+        </w:rPr>
+        <w:t xml:space="preserve"> == #bytes sent</w:t>
       </w:r>
       <w:r>
         <w:rPr>
@@ -9118,6 +10717,7 @@
         </w:rPr>
         <w:t xml:space="preserve">Use </w:t>
       </w:r>
+      <w:proofErr w:type="spellStart"/>
       <w:r>
         <w:rPr>
           <w:rFonts w:ascii="Calibri" w:eastAsia="Times New Roman" w:hAnsi="Calibri" w:cs="Times New Roman"/>
@@ -9139,6 +10739,7 @@
         </w:rPr>
         <w:t>uploadImage</w:t>
       </w:r>
+      <w:proofErr w:type="spellEnd"/>
       <w:r>
         <w:rPr>
           <w:rFonts w:ascii="Calibri" w:eastAsia="Times New Roman" w:hAnsi="Calibri" w:cs="Times New Roman"/>
@@ -9169,19 +10770,27 @@
           <w:strike/>
         </w:rPr>
         <w:lastRenderedPageBreak/>
-        <w:t>Create Tarball</w:t>
-      </w:r>
-    </w:p>
-    <w:p>
-      <w:pPr>
+        <w:t xml:space="preserve">Create </w:t>
+      </w:r>
+      <w:proofErr w:type="spellStart"/>
+      <w:r>
         <w:rPr>
           <w:strike/>
         </w:rPr>
-      </w:pPr>
-      <w:r>
+        <w:t>Tarball</w:t>
+      </w:r>
+      <w:proofErr w:type="spellEnd"/>
+    </w:p>
+    <w:p>
+      <w:pPr>
         <w:rPr>
           <w:strike/>
         </w:rPr>
+      </w:pPr>
+      <w:r>
+        <w:rPr>
+          <w:strike/>
+        </w:rPr>
         <w:t>POST /create-t</w:t>
       </w:r>
       <w:r>
@@ -9201,8 +10810,16 @@
         <w:rPr>
           <w:strike/>
         </w:rPr>
-        <w:t>Type: rpc</w:t>
-      </w:r>
+        <w:t xml:space="preserve">Type: </w:t>
+      </w:r>
+      <w:proofErr w:type="spellStart"/>
+      <w:r>
+        <w:rPr>
+          <w:strike/>
+        </w:rPr>
+        <w:t>rpc</w:t>
+      </w:r>
+      <w:proofErr w:type="spellEnd"/>
     </w:p>
     <w:p>
       <w:pPr>
@@ -9311,12 +10928,14 @@
                 <w:strike/>
               </w:rPr>
             </w:pPr>
+            <w:proofErr w:type="spellStart"/>
             <w:r>
               <w:rPr>
                 <w:strike/>
               </w:rPr>
               <w:t>trustPolicy</w:t>
             </w:r>
+            <w:proofErr w:type="spellEnd"/>
           </w:p>
         </w:tc>
         <w:tc>
@@ -9377,12 +10996,14 @@
                 <w:strike/>
               </w:rPr>
             </w:pPr>
+            <w:proofErr w:type="spellStart"/>
             <w:r>
               <w:rPr>
                 <w:strike/>
               </w:rPr>
               <w:t>imageName</w:t>
             </w:r>
+            <w:proofErr w:type="spellEnd"/>
           </w:p>
         </w:tc>
         <w:tc>
@@ -9606,20 +11227,7 @@
           <w:szCs w:val="18"/>
           <w:bdr w:val="none" w:sz="0" w:space="0" w:color="auto" w:frame="1"/>
         </w:rPr>
-        <w:t>/opt/</w:t>
-      </w:r>
-      <w:bookmarkStart w:id="0" w:name="_GoBack"/>
-      <w:bookmarkEnd w:id="0"/>
-      <w:r>
-        <w:rPr>
-          <w:rFonts w:ascii="Consolas" w:eastAsia="Times New Roman" w:hAnsi="Consolas" w:cs="Consolas"/>
-          <w:strike/>
-          <w:color w:val="393939"/>
-          <w:sz w:val="18"/>
-          <w:szCs w:val="18"/>
-          <w:bdr w:val="none" w:sz="0" w:space="0" w:color="auto" w:frame="1"/>
-        </w:rPr>
-        <w:t>images/cirros-x86.tar</w:t>
+        <w:t>/opt/images/cirros-x86.tar</w:t>
       </w:r>
       <w:r>
         <w:rPr>
@@ -11305,6 +12913,21 @@
 </file>
 
 <file path=customXml/item1.xml><?xml version="1.0" encoding="utf-8"?>
+<?mso-contentType ?>
+<FormTemplates xmlns="http://schemas.microsoft.com/sharepoint/v3/contenttype/forms">
+  <Display>DocumentLibraryForm</Display>
+  <Edit>DocumentLibraryForm</Edit>
+  <New>DocumentLibraryForm</New>
+</FormTemplates>
+</file>
+
+<file path=customXml/item2.xml><?xml version="1.0" encoding="utf-8"?>
+<p:properties xmlns:p="http://schemas.microsoft.com/office/2006/metadata/properties" xmlns:xsi="http://www.w3.org/2001/XMLSchema-instance" xmlns:pc="http://schemas.microsoft.com/office/infopath/2007/PartnerControls">
+  <documentManagement/>
+</p:properties>
+</file>
+
+<file path=customXml/item3.xml><?xml version="1.0" encoding="utf-8"?>
 <ct:contentTypeSchema xmlns:ct="http://schemas.microsoft.com/office/2006/metadata/contentType" xmlns:ma="http://schemas.microsoft.com/office/2006/metadata/properties/metaAttributes" ct:_="" ma:_="" ma:contentTypeName="Document" ma:contentTypeID="0x010100199C253E638ACD49AEE2BECDBCD5E0F7" ma:contentTypeVersion="0" ma:contentTypeDescription="Create a new document." ma:contentTypeScope="" ma:versionID="87c4d69612b3ceb494351e1ffc1e439f">
   <xsd:schema xmlns:xsd="http://www.w3.org/2001/XMLSchema" xmlns:xs="http://www.w3.org/2001/XMLSchema" xmlns:p="http://schemas.microsoft.com/office/2006/metadata/properties" targetNamespace="http://schemas.microsoft.com/office/2006/metadata/properties" ma:root="true" ma:fieldsID="c64490b4aec6201516c3a874156f37b2">
     <xsd:element name="properties">
@@ -11418,26 +13041,28 @@
 </ct:contentTypeSchema>
 </file>
 
-<file path=customXml/item2.xml><?xml version="1.0" encoding="utf-8"?>
-<p:properties xmlns:p="http://schemas.microsoft.com/office/2006/metadata/properties" xmlns:xsi="http://www.w3.org/2001/XMLSchema-instance" xmlns:pc="http://schemas.microsoft.com/office/infopath/2007/PartnerControls">
-  <documentManagement/>
-</p:properties>
-</file>
-
-<file path=customXml/item3.xml><?xml version="1.0" encoding="utf-8"?>
-<?mso-contentType ?>
-<FormTemplates xmlns="http://schemas.microsoft.com/sharepoint/v3/contenttype/forms">
-  <Display>DocumentLibraryForm</Display>
-  <Edit>DocumentLibraryForm</Edit>
-  <New>DocumentLibraryForm</New>
-</FormTemplates>
-</file>
-
 <file path=customXml/item4.xml><?xml version="1.0" encoding="utf-8"?>
 <b:Sources xmlns:b="http://schemas.openxmlformats.org/officeDocument/2006/bibliography" xmlns="http://schemas.openxmlformats.org/officeDocument/2006/bibliography" SelectedStyle="\APASixthEditionOfficeOnline.xsl" StyleName="APA" Version="6"/>
 </file>
 
 <file path=customXml/itemProps1.xml><?xml version="1.0" encoding="utf-8"?>
+<ds:datastoreItem xmlns:ds="http://schemas.openxmlformats.org/officeDocument/2006/customXml" ds:itemID="{B31F552D-D1C5-443F-AE21-B04FA7CFD459}">
+  <ds:schemaRefs>
+    <ds:schemaRef ds:uri="http://schemas.microsoft.com/sharepoint/v3/contenttype/forms"/>
+  </ds:schemaRefs>
+</ds:datastoreItem>
+</file>
+
+<file path=customXml/itemProps2.xml><?xml version="1.0" encoding="utf-8"?>
+<ds:datastoreItem xmlns:ds="http://schemas.openxmlformats.org/officeDocument/2006/customXml" ds:itemID="{716775B4-D96B-41AC-A704-D8148C1EFF38}">
+  <ds:schemaRefs>
+    <ds:schemaRef ds:uri="http://schemas.microsoft.com/office/2006/metadata/properties"/>
+    <ds:schemaRef ds:uri="http://schemas.microsoft.com/office/infopath/2007/PartnerControls"/>
+  </ds:schemaRefs>
+</ds:datastoreItem>
+</file>
+
+<file path=customXml/itemProps3.xml><?xml version="1.0" encoding="utf-8"?>
 <ds:datastoreItem xmlns:ds="http://schemas.openxmlformats.org/officeDocument/2006/customXml" ds:itemID="{3184EAF1-E723-4AB3-B754-C02E64BFE39D}">
   <ds:schemaRefs>
     <ds:schemaRef ds:uri="http://schemas.microsoft.com/office/2006/metadata/contentType"/>
@@ -11453,25 +13078,8 @@
 </ds:datastoreItem>
 </file>
 
-<file path=customXml/itemProps2.xml><?xml version="1.0" encoding="utf-8"?>
-<ds:datastoreItem xmlns:ds="http://schemas.openxmlformats.org/officeDocument/2006/customXml" ds:itemID="{716775B4-D96B-41AC-A704-D8148C1EFF38}">
-  <ds:schemaRefs>
-    <ds:schemaRef ds:uri="http://schemas.microsoft.com/office/2006/metadata/properties"/>
-    <ds:schemaRef ds:uri="http://schemas.microsoft.com/office/infopath/2007/PartnerControls"/>
-  </ds:schemaRefs>
-</ds:datastoreItem>
-</file>
-
-<file path=customXml/itemProps3.xml><?xml version="1.0" encoding="utf-8"?>
-<ds:datastoreItem xmlns:ds="http://schemas.openxmlformats.org/officeDocument/2006/customXml" ds:itemID="{B31F552D-D1C5-443F-AE21-B04FA7CFD459}">
-  <ds:schemaRefs>
-    <ds:schemaRef ds:uri="http://schemas.microsoft.com/sharepoint/v3/contenttype/forms"/>
-  </ds:schemaRefs>
-</ds:datastoreItem>
-</file>
-
 <file path=customXml/itemProps4.xml><?xml version="1.0" encoding="utf-8"?>
-<ds:datastoreItem xmlns:ds="http://schemas.openxmlformats.org/officeDocument/2006/customXml" ds:itemID="{ACD5B5B0-858B-4DE6-9B76-D0EF32DF0CE3}">
+<ds:datastoreItem xmlns:ds="http://schemas.openxmlformats.org/officeDocument/2006/customXml" ds:itemID="{2056CE1A-D6E3-4824-B14C-3A7B4DBDB3CD}">
   <ds:schemaRefs>
     <ds:schemaRef ds:uri="http://schemas.openxmlformats.org/officeDocument/2006/bibliography"/>
   </ds:schemaRefs>

</xml_diff>